<commit_message>
Isla´s add ons done
</commit_message>
<xml_diff>
--- a/report/report.docx
+++ b/report/report.docx
@@ -1,6 +1,6 @@
 
 <file path=word/document.xml><?xml version="1.0" encoding="utf-8"?>
-<w:document xmlns:wpc="http://schemas.microsoft.com/office/word/2010/wordprocessingCanvas" xmlns:cx="http://schemas.microsoft.com/office/drawing/2014/chartex" xmlns:cx1="http://schemas.microsoft.com/office/drawing/2015/9/8/chartex" xmlns:cx2="http://schemas.microsoft.com/office/drawing/2015/10/21/chartex" xmlns:cx3="http://schemas.microsoft.com/office/drawing/2016/5/9/chartex" xmlns:cx4="http://schemas.microsoft.com/office/drawing/2016/5/10/chartex" xmlns:cx5="http://schemas.microsoft.com/office/drawing/2016/5/11/chartex" xmlns:cx6="http://schemas.microsoft.com/office/drawing/2016/5/12/chartex" xmlns:cx7="http://schemas.microsoft.com/office/drawing/2016/5/13/chartex" xmlns:cx8="http://schemas.microsoft.com/office/drawing/2016/5/14/chartex" xmlns:mc="http://schemas.openxmlformats.org/markup-compatibility/2006" xmlns:aink="http://schemas.microsoft.com/office/drawing/2016/ink" xmlns:am3d="http://schemas.microsoft.com/office/drawing/2017/model3d" xmlns:o="urn:schemas-microsoft-com:office:office" xmlns:r="http://schemas.openxmlformats.org/officeDocument/2006/relationships" xmlns:m="http://schemas.openxmlformats.org/officeDocument/2006/math" xmlns:v="urn:schemas-microsoft-com:vml" xmlns:wp14="http://schemas.microsoft.com/office/word/2010/wordprocessingDrawing" xmlns:wp="http://schemas.openxmlformats.org/drawingml/2006/wordprocessingDrawing" xmlns:w10="urn:schemas-microsoft-com:office:word" xmlns:w="http://schemas.openxmlformats.org/wordprocessingml/2006/main" xmlns:w14="http://schemas.microsoft.com/office/word/2010/wordml" xmlns:w15="http://schemas.microsoft.com/office/word/2012/wordml" xmlns:w16cex="http://schemas.microsoft.com/office/word/2018/wordml/cex" xmlns:w16cid="http://schemas.microsoft.com/office/word/2016/wordml/cid" xmlns:w16="http://schemas.microsoft.com/office/word/2018/wordml" xmlns:w16se="http://schemas.microsoft.com/office/word/2015/wordml/symex" xmlns:wpg="http://schemas.microsoft.com/office/word/2010/wordprocessingGroup" xmlns:wpi="http://schemas.microsoft.com/office/word/2010/wordprocessingInk" xmlns:wne="http://schemas.microsoft.com/office/word/2006/wordml" xmlns:wps="http://schemas.microsoft.com/office/word/2010/wordprocessingShape" mc:Ignorable="w14 w15 w16se w16cid w16 w16cex wp14">
+<w:document xmlns:wpc="http://schemas.microsoft.com/office/word/2010/wordprocessingCanvas" xmlns:cx="http://schemas.microsoft.com/office/drawing/2014/chartex" xmlns:cx1="http://schemas.microsoft.com/office/drawing/2015/9/8/chartex" xmlns:cx2="http://schemas.microsoft.com/office/drawing/2015/10/21/chartex" xmlns:cx3="http://schemas.microsoft.com/office/drawing/2016/5/9/chartex" xmlns:cx4="http://schemas.microsoft.com/office/drawing/2016/5/10/chartex" xmlns:cx5="http://schemas.microsoft.com/office/drawing/2016/5/11/chartex" xmlns:cx6="http://schemas.microsoft.com/office/drawing/2016/5/12/chartex" xmlns:cx7="http://schemas.microsoft.com/office/drawing/2016/5/13/chartex" xmlns:cx8="http://schemas.microsoft.com/office/drawing/2016/5/14/chartex" xmlns:mc="http://schemas.openxmlformats.org/markup-compatibility/2006" xmlns:aink="http://schemas.microsoft.com/office/drawing/2016/ink" xmlns:am3d="http://schemas.microsoft.com/office/drawing/2017/model3d" xmlns:o="urn:schemas-microsoft-com:office:office" xmlns:r="http://schemas.openxmlformats.org/officeDocument/2006/relationships" xmlns:m="http://schemas.openxmlformats.org/officeDocument/2006/math" xmlns:v="urn:schemas-microsoft-com:vml" xmlns:wp14="http://schemas.microsoft.com/office/word/2010/wordprocessingDrawing" xmlns:wp="http://schemas.openxmlformats.org/drawingml/2006/wordprocessingDrawing" xmlns:w10="urn:schemas-microsoft-com:office:word" xmlns:w="http://schemas.openxmlformats.org/wordprocessingml/2006/main" xmlns:w14="http://schemas.microsoft.com/office/word/2010/wordml" xmlns:w15="http://schemas.microsoft.com/office/word/2012/wordml" xmlns:w16cid="http://schemas.microsoft.com/office/word/2016/wordml/cid" xmlns:w16se="http://schemas.microsoft.com/office/word/2015/wordml/symex" xmlns:wpg="http://schemas.microsoft.com/office/word/2010/wordprocessingGroup" xmlns:wpi="http://schemas.microsoft.com/office/word/2010/wordprocessingInk" xmlns:wne="http://schemas.microsoft.com/office/word/2006/wordml" xmlns:wps="http://schemas.microsoft.com/office/word/2010/wordprocessingShape" mc:Ignorable="w14 w15 w16se w16cid wp14">
   <w:body>
     <w:p>
       <w:pPr>
@@ -598,6 +598,13 @@
     </w:p>
     <w:sdt>
       <w:sdtPr>
+        <w:rPr>
+          <w:rFonts w:ascii="Times New Roman" w:eastAsia="Times New Roman" w:hAnsi="Times New Roman" w:cs="Times New Roman"/>
+          <w:color w:val="000000"/>
+          <w:sz w:val="24"/>
+          <w:szCs w:val="22"/>
+          <w:lang w:val="en-US" w:eastAsia="en-US"/>
+        </w:rPr>
         <w:id w:val="561912793"/>
         <w:docPartObj>
           <w:docPartGallery w:val="Table of Contents"/>
@@ -606,19 +613,14 @@
       </w:sdtPr>
       <w:sdtEndPr>
         <w:rPr>
-          <w:rFonts w:ascii="Times New Roman" w:eastAsia="Times New Roman" w:hAnsi="Times New Roman" w:cs="Times New Roman"/>
           <w:b/>
           <w:bCs/>
-          <w:color w:val="000000"/>
-          <w:sz w:val="24"/>
-          <w:szCs w:val="22"/>
-          <w:lang w:val="en-US" w:eastAsia="en-US"/>
         </w:rPr>
       </w:sdtEndPr>
       <w:sdtContent>
         <w:p>
           <w:pPr>
-            <w:pStyle w:val="CabealhodoSumrio"/>
+            <w:pStyle w:val="TOCHeading"/>
             <w:rPr>
               <w:b/>
               <w:bCs/>
@@ -638,7 +640,7 @@
         </w:p>
         <w:p>
           <w:pPr>
-            <w:pStyle w:val="Sumrio1"/>
+            <w:pStyle w:val="TOC1"/>
             <w:tabs>
               <w:tab w:val="right" w:leader="dot" w:pos="9027"/>
             </w:tabs>
@@ -720,7 +722,7 @@
         </w:p>
         <w:p>
           <w:pPr>
-            <w:pStyle w:val="Sumrio1"/>
+            <w:pStyle w:val="TOC1"/>
             <w:tabs>
               <w:tab w:val="right" w:leader="dot" w:pos="9027"/>
             </w:tabs>
@@ -793,7 +795,7 @@
         </w:p>
         <w:p>
           <w:pPr>
-            <w:pStyle w:val="Sumrio1"/>
+            <w:pStyle w:val="TOC1"/>
             <w:tabs>
               <w:tab w:val="right" w:leader="dot" w:pos="9027"/>
             </w:tabs>
@@ -866,7 +868,7 @@
         </w:p>
         <w:p>
           <w:pPr>
-            <w:pStyle w:val="Sumrio1"/>
+            <w:pStyle w:val="TOC1"/>
             <w:tabs>
               <w:tab w:val="right" w:leader="dot" w:pos="9027"/>
             </w:tabs>
@@ -939,7 +941,7 @@
         </w:p>
         <w:p>
           <w:pPr>
-            <w:pStyle w:val="Sumrio2"/>
+            <w:pStyle w:val="TOC2"/>
             <w:tabs>
               <w:tab w:val="right" w:leader="dot" w:pos="9027"/>
             </w:tabs>
@@ -1012,7 +1014,7 @@
         </w:p>
         <w:p>
           <w:pPr>
-            <w:pStyle w:val="Sumrio2"/>
+            <w:pStyle w:val="TOC2"/>
             <w:tabs>
               <w:tab w:val="right" w:leader="dot" w:pos="9027"/>
             </w:tabs>
@@ -1085,7 +1087,7 @@
         </w:p>
         <w:p>
           <w:pPr>
-            <w:pStyle w:val="Sumrio2"/>
+            <w:pStyle w:val="TOC2"/>
             <w:tabs>
               <w:tab w:val="right" w:leader="dot" w:pos="9027"/>
             </w:tabs>
@@ -1158,7 +1160,7 @@
         </w:p>
         <w:p>
           <w:pPr>
-            <w:pStyle w:val="Sumrio1"/>
+            <w:pStyle w:val="TOC1"/>
             <w:tabs>
               <w:tab w:val="right" w:leader="dot" w:pos="9027"/>
             </w:tabs>
@@ -1231,7 +1233,7 @@
         </w:p>
         <w:p>
           <w:pPr>
-            <w:pStyle w:val="Sumrio1"/>
+            <w:pStyle w:val="TOC1"/>
             <w:tabs>
               <w:tab w:val="right" w:leader="dot" w:pos="9027"/>
             </w:tabs>
@@ -1304,7 +1306,7 @@
         </w:p>
         <w:p>
           <w:pPr>
-            <w:pStyle w:val="Sumrio1"/>
+            <w:pStyle w:val="TOC1"/>
             <w:tabs>
               <w:tab w:val="right" w:leader="dot" w:pos="9027"/>
             </w:tabs>
@@ -1377,7 +1379,7 @@
         </w:p>
         <w:p>
           <w:pPr>
-            <w:pStyle w:val="Sumrio1"/>
+            <w:pStyle w:val="TOC1"/>
             <w:tabs>
               <w:tab w:val="right" w:leader="dot" w:pos="9027"/>
             </w:tabs>
@@ -1450,7 +1452,7 @@
         </w:p>
         <w:p>
           <w:pPr>
-            <w:pStyle w:val="Sumrio1"/>
+            <w:pStyle w:val="TOC1"/>
             <w:tabs>
               <w:tab w:val="right" w:leader="dot" w:pos="9027"/>
             </w:tabs>
@@ -1523,7 +1525,7 @@
         </w:p>
         <w:p>
           <w:pPr>
-            <w:pStyle w:val="Sumrio1"/>
+            <w:pStyle w:val="TOC1"/>
             <w:tabs>
               <w:tab w:val="right" w:leader="dot" w:pos="9027"/>
             </w:tabs>
@@ -1652,7 +1654,7 @@
     </w:p>
     <w:p>
       <w:pPr>
-        <w:pStyle w:val="Ttulo1"/>
+        <w:pStyle w:val="Heading1"/>
         <w:ind w:left="0" w:firstLine="0"/>
         <w:rPr>
           <w:lang w:val="pt-PT"/>
@@ -1747,7 +1749,96 @@
           <w:sz w:val="22"/>
           <w:lang w:val="pt-PT"/>
         </w:rPr>
-        <w:t>Para isso foi desenvolvida uma aplicação em C que transferiria arquivos entre dois terminais conectados através de um cabo serial.</w:t>
+        <w:t>Para isso foi desenvolvida uma aplicação em C que transfer</w:t>
+      </w:r>
+      <w:r>
+        <w:rPr>
+          <w:sz w:val="22"/>
+          <w:lang w:val="pt-PT"/>
+        </w:rPr>
+        <w:t>e</w:t>
+      </w:r>
+      <w:r>
+        <w:rPr>
+          <w:sz w:val="22"/>
+          <w:lang w:val="pt-PT"/>
+        </w:rPr>
+        <w:t xml:space="preserve"> arquivos entre dois terminais conectados através de um cabo </w:t>
+      </w:r>
+      <w:r>
+        <w:rPr>
+          <w:sz w:val="22"/>
+          <w:lang w:val="pt-PT"/>
+        </w:rPr>
+        <w:t xml:space="preserve">de </w:t>
+      </w:r>
+      <w:r>
+        <w:rPr>
+          <w:sz w:val="22"/>
+          <w:lang w:val="pt-PT"/>
+        </w:rPr>
+        <w:t>seri</w:t>
+      </w:r>
+      <w:r>
+        <w:rPr>
+          <w:sz w:val="22"/>
+          <w:lang w:val="pt-PT"/>
+        </w:rPr>
+        <w:t>e</w:t>
+      </w:r>
+      <w:r>
+        <w:rPr>
+          <w:sz w:val="22"/>
+          <w:lang w:val="pt-PT"/>
+        </w:rPr>
+        <w:t>.</w:t>
+      </w:r>
+    </w:p>
+    <w:p>
+      <w:pPr>
+        <w:rPr>
+          <w:sz w:val="22"/>
+          <w:lang w:val="pt-PT"/>
+        </w:rPr>
+      </w:pPr>
+      <w:r>
+        <w:rPr>
+          <w:sz w:val="22"/>
+          <w:lang w:val="pt-PT"/>
+        </w:rPr>
+        <w:tab/>
+      </w:r>
+    </w:p>
+    <w:p>
+      <w:pPr>
+        <w:rPr>
+          <w:sz w:val="22"/>
+          <w:lang w:val="pt-PT"/>
+        </w:rPr>
+      </w:pPr>
+      <w:r>
+        <w:rPr>
+          <w:sz w:val="22"/>
+          <w:lang w:val="pt-PT"/>
+        </w:rPr>
+        <w:tab/>
+      </w:r>
+      <w:r>
+        <w:rPr>
+          <w:sz w:val="22"/>
+          <w:lang w:val="pt-PT"/>
+        </w:rPr>
+        <w:tab/>
+        <w:t>O trabalho foi concluído com sucesso pois as transferências de dados acontecem sem erros e cumprem com todos os requisitos</w:t>
+      </w:r>
+      <w:bookmarkStart w:id="1" w:name="_GoBack"/>
+      <w:bookmarkEnd w:id="1"/>
+      <w:r>
+        <w:rPr>
+          <w:sz w:val="22"/>
+          <w:lang w:val="pt-PT"/>
+        </w:rPr>
+        <w:t>.</w:t>
       </w:r>
     </w:p>
     <w:p>
@@ -1759,28 +1850,10 @@
           <w:lang w:val="pt-BR"/>
         </w:rPr>
       </w:pPr>
-      <w:r>
-        <w:rPr>
-          <w:color w:val="FF0000"/>
-          <w:sz w:val="22"/>
-          <w:lang w:val="pt-PT"/>
-        </w:rPr>
-        <w:t>//Principais conclusões do relatório.</w:t>
-      </w:r>
-    </w:p>
-    <w:p>
-      <w:pPr>
-        <w:ind w:left="0" w:firstLine="0"/>
-        <w:rPr>
-          <w:color w:val="FF0000"/>
-          <w:sz w:val="22"/>
-          <w:lang w:val="pt-BR"/>
-        </w:rPr>
-      </w:pPr>
-    </w:p>
-    <w:p>
-      <w:pPr>
-        <w:pStyle w:val="Ttulo1"/>
+    </w:p>
+    <w:p>
+      <w:pPr>
+        <w:pStyle w:val="Heading1"/>
         <w:tabs>
           <w:tab w:val="center" w:pos="5765"/>
         </w:tabs>
@@ -1789,14 +1862,14 @@
           <w:lang w:val="pt-PT"/>
         </w:rPr>
       </w:pPr>
-      <w:bookmarkStart w:id="1" w:name="_Toc56350365"/>
+      <w:bookmarkStart w:id="2" w:name="_Toc56350365"/>
       <w:r>
         <w:rPr>
           <w:lang w:val="pt-PT"/>
         </w:rPr>
         <w:t>Introdução</w:t>
       </w:r>
-      <w:bookmarkEnd w:id="1"/>
+      <w:bookmarkEnd w:id="2"/>
       <w:r>
         <w:rPr>
           <w:lang w:val="pt-PT"/>
@@ -2022,47 +2095,506 @@
       <w:pPr>
         <w:ind w:left="0" w:firstLine="0"/>
         <w:rPr>
+          <w:sz w:val="22"/>
+          <w:lang w:val="pt-PT"/>
+        </w:rPr>
+      </w:pPr>
+    </w:p>
+    <w:p>
+      <w:pPr>
+        <w:ind w:left="0" w:firstLine="0"/>
+        <w:rPr>
+          <w:sz w:val="22"/>
+          <w:lang w:val="pt-PT"/>
+        </w:rPr>
+      </w:pPr>
+      <w:r>
+        <w:rPr>
+          <w:sz w:val="22"/>
+          <w:lang w:val="pt-PT"/>
+        </w:rPr>
+        <w:tab/>
+        <w:t>Assim a estrutura foi elaborada da seguinte forma:</w:t>
+      </w:r>
+    </w:p>
+    <w:p>
+      <w:pPr>
+        <w:pStyle w:val="ListParagraph"/>
+        <w:numPr>
+          <w:ilvl w:val="0"/>
+          <w:numId w:val="13"/>
+        </w:numPr>
+        <w:spacing w:line="276" w:lineRule="auto"/>
+        <w:rPr>
+          <w:b/>
+          <w:sz w:val="22"/>
+          <w:lang w:val="pt-PT"/>
+        </w:rPr>
+      </w:pPr>
+      <w:r>
+        <w:rPr>
+          <w:b/>
+          <w:sz w:val="22"/>
+          <w:lang w:val="pt-PT"/>
+        </w:rPr>
+        <w:t xml:space="preserve">Arquitetura </w:t>
+      </w:r>
+      <w:proofErr w:type="gramStart"/>
+      <w:r>
+        <w:rPr>
+          <w:b/>
+          <w:sz w:val="22"/>
+          <w:lang w:val="pt-PT"/>
+        </w:rPr>
+        <w:t>-</w:t>
+      </w:r>
+      <w:r>
+        <w:rPr>
+          <w:b/>
+          <w:sz w:val="22"/>
+          <w:lang w:val="pt-PT"/>
+        </w:rPr>
+        <w:t xml:space="preserve">  </w:t>
+      </w:r>
+      <w:r>
+        <w:rPr>
+          <w:sz w:val="22"/>
+          <w:lang w:val="pt-PT"/>
+        </w:rPr>
+        <w:t>Apresentação</w:t>
+      </w:r>
+      <w:proofErr w:type="gramEnd"/>
+      <w:r>
+        <w:rPr>
+          <w:sz w:val="22"/>
+          <w:lang w:val="pt-PT"/>
+        </w:rPr>
+        <w:t xml:space="preserve"> dos</w:t>
+      </w:r>
+      <w:r>
+        <w:rPr>
+          <w:sz w:val="22"/>
+          <w:lang w:val="pt-PT"/>
+        </w:rPr>
+        <w:t xml:space="preserve"> blocos funcionais e a interface com os utilizadores.</w:t>
+      </w:r>
+    </w:p>
+    <w:p>
+      <w:pPr>
+        <w:pStyle w:val="ListParagraph"/>
+        <w:numPr>
+          <w:ilvl w:val="0"/>
+          <w:numId w:val="13"/>
+        </w:numPr>
+        <w:spacing w:line="276" w:lineRule="auto"/>
+        <w:rPr>
+          <w:b/>
+          <w:sz w:val="22"/>
+          <w:lang w:val="pt-PT"/>
+        </w:rPr>
+      </w:pPr>
+      <w:r>
+        <w:rPr>
+          <w:b/>
+          <w:sz w:val="22"/>
+          <w:lang w:val="pt-PT"/>
+        </w:rPr>
+        <w:t xml:space="preserve">Estrutura do Código </w:t>
+      </w:r>
+      <w:r>
+        <w:rPr>
+          <w:b/>
+          <w:sz w:val="22"/>
+          <w:lang w:val="pt-PT"/>
+        </w:rPr>
+        <w:t xml:space="preserve">– </w:t>
+      </w:r>
+      <w:r>
+        <w:rPr>
+          <w:sz w:val="22"/>
+          <w:lang w:val="pt-PT"/>
+        </w:rPr>
+        <w:t>Secção que apresenta informações sobre as estruturas de dados usadas e uma pequena descrição das principais funções</w:t>
+      </w:r>
+      <w:r>
+        <w:rPr>
+          <w:sz w:val="22"/>
+          <w:lang w:val="pt-PT"/>
+        </w:rPr>
+        <w:t xml:space="preserve">, macros e variáveis </w:t>
+      </w:r>
+      <w:proofErr w:type="gramStart"/>
+      <w:r>
+        <w:rPr>
+          <w:sz w:val="22"/>
+          <w:lang w:val="pt-PT"/>
+        </w:rPr>
+        <w:t xml:space="preserve">globais </w:t>
+      </w:r>
+      <w:r>
+        <w:rPr>
+          <w:sz w:val="22"/>
+          <w:lang w:val="pt-PT"/>
+        </w:rPr>
+        <w:t xml:space="preserve"> usadas</w:t>
+      </w:r>
+      <w:proofErr w:type="gramEnd"/>
+      <w:r>
+        <w:rPr>
+          <w:sz w:val="22"/>
+          <w:lang w:val="pt-PT"/>
+        </w:rPr>
+        <w:t>.</w:t>
+      </w:r>
+    </w:p>
+    <w:p>
+      <w:pPr>
+        <w:pStyle w:val="ListParagraph"/>
+        <w:numPr>
+          <w:ilvl w:val="0"/>
+          <w:numId w:val="13"/>
+        </w:numPr>
+        <w:spacing w:line="276" w:lineRule="auto"/>
+        <w:rPr>
+          <w:b/>
+          <w:sz w:val="22"/>
+          <w:lang w:val="pt-PT"/>
+        </w:rPr>
+      </w:pPr>
+      <w:r>
+        <w:rPr>
+          <w:b/>
+          <w:sz w:val="22"/>
+          <w:lang w:val="pt-PT"/>
+        </w:rPr>
+        <w:t xml:space="preserve">Casos de Uso Principais </w:t>
+      </w:r>
+      <w:r>
+        <w:rPr>
+          <w:b/>
+          <w:sz w:val="22"/>
+          <w:lang w:val="pt-PT"/>
+        </w:rPr>
+        <w:t>–</w:t>
+      </w:r>
+      <w:r>
+        <w:rPr>
+          <w:b/>
+          <w:sz w:val="22"/>
+          <w:lang w:val="pt-PT"/>
+        </w:rPr>
+        <w:t xml:space="preserve"> </w:t>
+      </w:r>
+      <w:r>
+        <w:rPr>
+          <w:sz w:val="22"/>
+          <w:lang w:val="pt-PT"/>
+        </w:rPr>
+        <w:t>D</w:t>
+      </w:r>
+      <w:r>
+        <w:rPr>
+          <w:sz w:val="22"/>
+          <w:lang w:val="pt-PT"/>
+        </w:rPr>
+        <w:t xml:space="preserve">escreve </w:t>
+      </w:r>
+      <w:r>
+        <w:rPr>
+          <w:sz w:val="22"/>
+          <w:lang w:val="pt-PT"/>
+        </w:rPr>
+        <w:t>o fluxo de chamada de funções e as funcionalidades fornecidas pelo projeto.</w:t>
+      </w:r>
+    </w:p>
+    <w:p>
+      <w:pPr>
+        <w:pStyle w:val="ListParagraph"/>
+        <w:numPr>
+          <w:ilvl w:val="0"/>
+          <w:numId w:val="13"/>
+        </w:numPr>
+        <w:spacing w:line="276" w:lineRule="auto"/>
+        <w:rPr>
+          <w:b/>
+          <w:sz w:val="22"/>
+          <w:lang w:val="pt-PT"/>
+        </w:rPr>
+      </w:pPr>
+      <w:r>
+        <w:rPr>
+          <w:b/>
+          <w:sz w:val="22"/>
+          <w:lang w:val="pt-PT"/>
+        </w:rPr>
+        <w:t xml:space="preserve">Protocolo de Ligação de Dados </w:t>
+      </w:r>
+      <w:r>
+        <w:rPr>
+          <w:b/>
+          <w:sz w:val="22"/>
+          <w:lang w:val="pt-PT"/>
+        </w:rPr>
+        <w:t xml:space="preserve">– </w:t>
+      </w:r>
+      <w:r>
+        <w:rPr>
+          <w:sz w:val="22"/>
+          <w:lang w:val="pt-PT"/>
+        </w:rPr>
+        <w:t>Elabora na implementação do protocolo de Ligação de Dados e identifica os seus principais aspetos funcionais.</w:t>
+      </w:r>
+    </w:p>
+    <w:p>
+      <w:pPr>
+        <w:pStyle w:val="ListParagraph"/>
+        <w:numPr>
+          <w:ilvl w:val="0"/>
+          <w:numId w:val="13"/>
+        </w:numPr>
+        <w:spacing w:line="276" w:lineRule="auto"/>
+        <w:rPr>
+          <w:b/>
+          <w:sz w:val="22"/>
+          <w:lang w:val="pt-PT"/>
+        </w:rPr>
+      </w:pPr>
+      <w:r>
+        <w:rPr>
+          <w:b/>
+          <w:sz w:val="22"/>
+          <w:lang w:val="pt-PT"/>
+        </w:rPr>
+        <w:t xml:space="preserve">Protocolo de Aplicação </w:t>
+      </w:r>
+      <w:r>
+        <w:rPr>
+          <w:b/>
+          <w:sz w:val="22"/>
+          <w:lang w:val="pt-PT"/>
+        </w:rPr>
+        <w:t>–</w:t>
+      </w:r>
+      <w:r>
+        <w:rPr>
+          <w:b/>
+          <w:sz w:val="22"/>
+          <w:lang w:val="pt-PT"/>
+        </w:rPr>
+        <w:t xml:space="preserve"> </w:t>
+      </w:r>
+      <w:r>
+        <w:rPr>
+          <w:sz w:val="22"/>
+          <w:lang w:val="pt-PT"/>
+        </w:rPr>
+        <w:t xml:space="preserve">Descreve a implementação e aponta os principais </w:t>
+      </w:r>
+      <w:proofErr w:type="spellStart"/>
+      <w:r>
+        <w:rPr>
+          <w:sz w:val="22"/>
+          <w:lang w:val="pt-PT"/>
+        </w:rPr>
+        <w:t>aspectos</w:t>
+      </w:r>
+      <w:proofErr w:type="spellEnd"/>
+      <w:r>
+        <w:rPr>
+          <w:sz w:val="22"/>
+          <w:lang w:val="pt-PT"/>
+        </w:rPr>
+        <w:t xml:space="preserve"> funcionais do protocolo de aplicação.</w:t>
+      </w:r>
+    </w:p>
+    <w:p>
+      <w:pPr>
+        <w:pStyle w:val="ListParagraph"/>
+        <w:numPr>
+          <w:ilvl w:val="0"/>
+          <w:numId w:val="13"/>
+        </w:numPr>
+        <w:spacing w:line="276" w:lineRule="auto"/>
+        <w:rPr>
+          <w:b/>
+          <w:sz w:val="22"/>
+          <w:lang w:val="pt-PT"/>
+        </w:rPr>
+      </w:pPr>
+      <w:r>
+        <w:rPr>
+          <w:b/>
+          <w:sz w:val="22"/>
+          <w:lang w:val="pt-PT"/>
+        </w:rPr>
+        <w:t xml:space="preserve">Validação </w:t>
+      </w:r>
+      <w:r>
+        <w:rPr>
+          <w:b/>
+          <w:sz w:val="22"/>
+          <w:lang w:val="pt-PT"/>
+        </w:rPr>
+        <w:t>–</w:t>
+      </w:r>
+      <w:r>
+        <w:rPr>
+          <w:b/>
+          <w:sz w:val="22"/>
+          <w:lang w:val="pt-PT"/>
+        </w:rPr>
+        <w:t xml:space="preserve"> </w:t>
+      </w:r>
+      <w:r>
+        <w:rPr>
+          <w:sz w:val="22"/>
+          <w:lang w:val="pt-PT"/>
+        </w:rPr>
+        <w:t>Apresenta os testes efetuados e elabora nos seus resultados.</w:t>
+      </w:r>
+    </w:p>
+    <w:p>
+      <w:pPr>
+        <w:pStyle w:val="ListParagraph"/>
+        <w:numPr>
+          <w:ilvl w:val="0"/>
+          <w:numId w:val="13"/>
+        </w:numPr>
+        <w:spacing w:line="276" w:lineRule="auto"/>
+        <w:rPr>
+          <w:b/>
+          <w:sz w:val="22"/>
+          <w:lang w:val="pt-PT"/>
+        </w:rPr>
+      </w:pPr>
+      <w:r>
+        <w:rPr>
+          <w:b/>
+          <w:sz w:val="22"/>
+          <w:lang w:val="pt-PT"/>
+        </w:rPr>
+        <w:t xml:space="preserve">Eficiência do Protocolo de Ligação de Dados </w:t>
+      </w:r>
+      <w:r>
+        <w:rPr>
+          <w:b/>
+          <w:sz w:val="22"/>
+          <w:lang w:val="pt-PT"/>
+        </w:rPr>
+        <w:t>–</w:t>
+      </w:r>
+      <w:r>
+        <w:rPr>
+          <w:b/>
+          <w:sz w:val="22"/>
+          <w:lang w:val="pt-PT"/>
+        </w:rPr>
+        <w:t xml:space="preserve"> </w:t>
+      </w:r>
+      <w:r>
+        <w:rPr>
+          <w:sz w:val="22"/>
+          <w:lang w:val="pt-PT"/>
+        </w:rPr>
+        <w:t>Aborda estatísticas de eficiência do protocolo desenvolvido.</w:t>
+      </w:r>
+    </w:p>
+    <w:p>
+      <w:pPr>
+        <w:pStyle w:val="ListParagraph"/>
+        <w:numPr>
+          <w:ilvl w:val="0"/>
+          <w:numId w:val="13"/>
+        </w:numPr>
+        <w:spacing w:line="276" w:lineRule="auto"/>
+        <w:rPr>
+          <w:b/>
+          <w:sz w:val="22"/>
+          <w:lang w:val="pt-PT"/>
+        </w:rPr>
+      </w:pPr>
+      <w:r>
+        <w:rPr>
+          <w:b/>
+          <w:sz w:val="22"/>
+          <w:lang w:val="pt-PT"/>
+        </w:rPr>
+        <w:t xml:space="preserve">Conclusão </w:t>
+      </w:r>
+      <w:proofErr w:type="gramStart"/>
+      <w:r>
+        <w:rPr>
+          <w:b/>
+          <w:sz w:val="22"/>
+          <w:lang w:val="pt-PT"/>
+        </w:rPr>
+        <w:t xml:space="preserve">- </w:t>
+      </w:r>
+      <w:r>
+        <w:rPr>
+          <w:b/>
+          <w:sz w:val="22"/>
+          <w:lang w:val="pt-PT"/>
+        </w:rPr>
+        <w:t xml:space="preserve"> </w:t>
+      </w:r>
+      <w:r>
+        <w:rPr>
+          <w:sz w:val="22"/>
+          <w:lang w:val="pt-PT"/>
+        </w:rPr>
+        <w:t>Apresenta</w:t>
+      </w:r>
+      <w:proofErr w:type="gramEnd"/>
+      <w:r>
+        <w:rPr>
+          <w:sz w:val="22"/>
+          <w:lang w:val="pt-PT"/>
+        </w:rPr>
+        <w:t xml:space="preserve"> a sinopse</w:t>
+      </w:r>
+      <w:r>
+        <w:rPr>
+          <w:sz w:val="22"/>
+          <w:lang w:val="pt-PT"/>
+        </w:rPr>
+        <w:t xml:space="preserve"> de toda a informação </w:t>
+      </w:r>
+      <w:r>
+        <w:rPr>
+          <w:sz w:val="22"/>
+          <w:lang w:val="pt-PT"/>
+        </w:rPr>
+        <w:t>e desenvolve nas conclusões retiradas da realização do projeto.</w:t>
+      </w:r>
+    </w:p>
+    <w:p>
+      <w:pPr>
+        <w:ind w:left="0" w:firstLine="0"/>
+        <w:rPr>
           <w:color w:val="FF0000"/>
           <w:sz w:val="22"/>
-          <w:lang w:val="pt-PT"/>
-        </w:rPr>
-      </w:pPr>
-      <w:r>
-        <w:rPr>
-          <w:color w:val="FF0000"/>
-          <w:sz w:val="22"/>
-          <w:lang w:val="pt-PT"/>
-        </w:rPr>
-        <w:t>// descrição da lógica do relatório com indicações sobre o tipo de informação que poderá ser encontrada em cada uma secções seguintes</w:t>
-      </w:r>
-    </w:p>
-    <w:p>
-      <w:pPr>
-        <w:ind w:left="0" w:firstLine="0"/>
-        <w:rPr>
-          <w:color w:val="FF0000"/>
-          <w:sz w:val="22"/>
-          <w:lang w:val="pt-BR"/>
-        </w:rPr>
-      </w:pPr>
-    </w:p>
-    <w:p>
-      <w:pPr>
-        <w:pStyle w:val="Ttulo1"/>
+          <w:lang w:val="pt-BR"/>
+        </w:rPr>
+      </w:pPr>
+    </w:p>
+    <w:p>
+      <w:pPr>
+        <w:pStyle w:val="Heading1"/>
         <w:spacing w:after="195"/>
         <w:ind w:left="-5"/>
         <w:rPr>
           <w:lang w:val="pt-PT"/>
         </w:rPr>
       </w:pPr>
-      <w:bookmarkStart w:id="2" w:name="_Toc56350366"/>
+      <w:bookmarkStart w:id="3" w:name="_Toc56350366"/>
       <w:r>
         <w:rPr>
           <w:lang w:val="pt-PT"/>
         </w:rPr>
         <w:t>Arquitetura</w:t>
       </w:r>
-      <w:bookmarkEnd w:id="2"/>
+      <w:bookmarkEnd w:id="3"/>
     </w:p>
     <w:p>
       <w:pPr>
@@ -2097,7 +2629,21 @@
           <w:sz w:val="22"/>
           <w:lang w:val="pt-PT"/>
         </w:rPr>
-        <w:t xml:space="preserve">o princípio de dependência entre </w:t>
+        <w:t xml:space="preserve">o princípio de </w:t>
+      </w:r>
+      <w:r>
+        <w:rPr>
+          <w:sz w:val="22"/>
+          <w:lang w:val="pt-PT"/>
+        </w:rPr>
+        <w:t>in</w:t>
+      </w:r>
+      <w:r>
+        <w:rPr>
+          <w:sz w:val="22"/>
+          <w:lang w:val="pt-PT"/>
+        </w:rPr>
+        <w:t xml:space="preserve">dependência entre </w:t>
       </w:r>
       <w:r>
         <w:rPr>
@@ -2158,6 +2704,7 @@
           <w:sz w:val="22"/>
           <w:lang w:val="pt-PT"/>
         </w:rPr>
+        <w:lastRenderedPageBreak/>
         <w:tab/>
       </w:r>
       <w:r>
@@ -2263,7 +2810,23 @@
           <w:sz w:val="22"/>
           <w:lang w:val="pt-PT"/>
         </w:rPr>
-        <w:t>, pelo que é efectivamente é quem segue o protocolo de ligação de dados.</w:t>
+        <w:t xml:space="preserve">, pelo que é </w:t>
+      </w:r>
+      <w:proofErr w:type="spellStart"/>
+      <w:r>
+        <w:rPr>
+          <w:sz w:val="22"/>
+          <w:lang w:val="pt-PT"/>
+        </w:rPr>
+        <w:t>efectivamente</w:t>
+      </w:r>
+      <w:proofErr w:type="spellEnd"/>
+      <w:r>
+        <w:rPr>
+          <w:sz w:val="22"/>
+          <w:lang w:val="pt-PT"/>
+        </w:rPr>
+        <w:t xml:space="preserve"> quem segue o protocolo de ligação de dados.</w:t>
       </w:r>
       <w:r>
         <w:rPr>
@@ -2284,13 +2847,13 @@
     </w:p>
     <w:p>
       <w:pPr>
-        <w:pStyle w:val="Ttulo1"/>
+        <w:pStyle w:val="Heading1"/>
         <w:ind w:left="-5"/>
         <w:rPr>
           <w:lang w:val="pt-PT"/>
         </w:rPr>
       </w:pPr>
-      <w:bookmarkStart w:id="3" w:name="_Toc56350367"/>
+      <w:bookmarkStart w:id="4" w:name="_Toc56350367"/>
       <w:r>
         <w:rPr>
           <w:lang w:val="pt-PT"/>
@@ -2303,16 +2866,16 @@
         </w:rPr>
         <w:t xml:space="preserve"> do código</w:t>
       </w:r>
-      <w:bookmarkEnd w:id="3"/>
-    </w:p>
-    <w:p>
-      <w:pPr>
-        <w:pStyle w:val="Ttulo2"/>
-        <w:rPr>
-          <w:lang w:val="pt-PT"/>
-        </w:rPr>
-      </w:pPr>
-      <w:bookmarkStart w:id="4" w:name="_Toc56350368"/>
+      <w:bookmarkEnd w:id="4"/>
+    </w:p>
+    <w:p>
+      <w:pPr>
+        <w:pStyle w:val="Heading2"/>
+        <w:rPr>
+          <w:lang w:val="pt-PT"/>
+        </w:rPr>
+      </w:pPr>
+      <w:bookmarkStart w:id="5" w:name="_Toc56350368"/>
       <w:r>
         <w:rPr>
           <w:lang w:val="pt-PT"/>
@@ -2325,7 +2888,7 @@
         </w:rPr>
         <w:t>:</w:t>
       </w:r>
-      <w:bookmarkEnd w:id="4"/>
+      <w:bookmarkEnd w:id="5"/>
     </w:p>
     <w:p>
       <w:pPr>
@@ -2345,7 +2908,7 @@
     </w:p>
     <w:p>
       <w:pPr>
-        <w:pStyle w:val="PargrafodaLista"/>
+        <w:pStyle w:val="ListParagraph"/>
         <w:numPr>
           <w:ilvl w:val="0"/>
           <w:numId w:val="11"/>
@@ -2355,26 +2918,17 @@
           <w:lang w:val="pt-BR"/>
         </w:rPr>
       </w:pPr>
-      <w:proofErr w:type="spellStart"/>
-      <w:r>
-        <w:rPr>
-          <w:sz w:val="22"/>
-          <w:lang w:val="pt-BR"/>
-        </w:rPr>
-        <w:t>main</w:t>
-      </w:r>
-      <w:proofErr w:type="spellEnd"/>
-      <w:r>
-        <w:rPr>
-          <w:sz w:val="22"/>
-          <w:lang w:val="pt-BR"/>
-        </w:rPr>
-        <w:t xml:space="preserve"> – Relativa à camada de aplicação, faz a detecção do das entradas do usuário para saber como o programa deve se comportar e chamando as demais interfaces de maneira adequada.</w:t>
-      </w:r>
-    </w:p>
-    <w:p>
-      <w:pPr>
-        <w:pStyle w:val="PargrafodaLista"/>
+      <w:r>
+        <w:rPr>
+          <w:sz w:val="22"/>
+          <w:lang w:val="pt-BR"/>
+        </w:rPr>
+        <w:t>main – Relativa à camada de aplicação, faz a detecção do das entradas do usuário para saber como o programa deve se comportar e chamando as demais interfaces de maneira adequada.</w:t>
+      </w:r>
+    </w:p>
+    <w:p>
+      <w:pPr>
+        <w:pStyle w:val="ListParagraph"/>
         <w:numPr>
           <w:ilvl w:val="0"/>
           <w:numId w:val="11"/>
@@ -2384,31 +2938,13 @@
           <w:lang w:val="pt-BR"/>
         </w:rPr>
       </w:pPr>
-      <w:proofErr w:type="spellStart"/>
-      <w:r>
-        <w:rPr>
-          <w:sz w:val="22"/>
-          <w:lang w:val="pt-BR"/>
-        </w:rPr>
-        <w:t>transmitter</w:t>
-      </w:r>
-      <w:proofErr w:type="spellEnd"/>
-      <w:r>
-        <w:rPr>
-          <w:sz w:val="22"/>
-          <w:lang w:val="pt-BR"/>
-        </w:rPr>
-        <w:t xml:space="preserve"> – Relativa à camada de aplicação, chamada pela </w:t>
-      </w:r>
-      <w:proofErr w:type="spellStart"/>
-      <w:r>
-        <w:rPr>
-          <w:sz w:val="22"/>
-          <w:lang w:val="pt-BR"/>
-        </w:rPr>
-        <w:t>main</w:t>
-      </w:r>
-      <w:proofErr w:type="spellEnd"/>
+      <w:r>
+        <w:rPr>
+          <w:sz w:val="22"/>
+          <w:lang w:val="pt-BR"/>
+        </w:rPr>
+        <w:t>transmitter – Relativa à camada de aplicação, chamada pela main</w:t>
+      </w:r>
       <w:r>
         <w:rPr>
           <w:sz w:val="22"/>
@@ -2454,7 +2990,7 @@
     </w:p>
     <w:p>
       <w:pPr>
-        <w:pStyle w:val="PargrafodaLista"/>
+        <w:pStyle w:val="ListParagraph"/>
         <w:numPr>
           <w:ilvl w:val="0"/>
           <w:numId w:val="11"/>
@@ -2464,27 +3000,17 @@
           <w:lang w:val="pt-BR"/>
         </w:rPr>
       </w:pPr>
-      <w:proofErr w:type="spellStart"/>
-      <w:r>
-        <w:rPr>
-          <w:sz w:val="22"/>
-          <w:lang w:val="pt-BR"/>
-        </w:rPr>
-        <w:lastRenderedPageBreak/>
-        <w:t>reciever</w:t>
-      </w:r>
-      <w:proofErr w:type="spellEnd"/>
-      <w:r>
-        <w:rPr>
-          <w:sz w:val="22"/>
-          <w:lang w:val="pt-BR"/>
-        </w:rPr>
-        <w:t xml:space="preserve"> - Relativa à camada de aplicação, faz as chamadas exclusivas do receptor.</w:t>
-      </w:r>
-    </w:p>
-    <w:p>
-      <w:pPr>
-        <w:pStyle w:val="PargrafodaLista"/>
+      <w:r>
+        <w:rPr>
+          <w:sz w:val="22"/>
+          <w:lang w:val="pt-BR"/>
+        </w:rPr>
+        <w:t>reciever - Relativa à camada de aplicação, faz as chamadas exclusivas do receptor.</w:t>
+      </w:r>
+    </w:p>
+    <w:p>
+      <w:pPr>
+        <w:pStyle w:val="ListParagraph"/>
         <w:numPr>
           <w:ilvl w:val="0"/>
           <w:numId w:val="11"/>
@@ -2494,21 +3020,12 @@
           <w:lang w:val="pt-BR"/>
         </w:rPr>
       </w:pPr>
-      <w:proofErr w:type="spellStart"/>
-      <w:r>
-        <w:rPr>
-          <w:sz w:val="22"/>
-          <w:lang w:val="pt-BR"/>
-        </w:rPr>
-        <w:t>packet</w:t>
-      </w:r>
-      <w:proofErr w:type="spellEnd"/>
-      <w:r>
-        <w:rPr>
-          <w:sz w:val="22"/>
-          <w:lang w:val="pt-BR"/>
-        </w:rPr>
-        <w:t xml:space="preserve"> – Relativa </w:t>
+      <w:r>
+        <w:rPr>
+          <w:sz w:val="22"/>
+          <w:lang w:val="pt-BR"/>
+        </w:rPr>
+        <w:t xml:space="preserve">packet – Relativa </w:t>
       </w:r>
       <w:r>
         <w:rPr>
@@ -2541,7 +3058,7 @@
     </w:p>
     <w:p>
       <w:pPr>
-        <w:pStyle w:val="PargrafodaLista"/>
+        <w:pStyle w:val="ListParagraph"/>
         <w:numPr>
           <w:ilvl w:val="0"/>
           <w:numId w:val="11"/>
@@ -2551,21 +3068,12 @@
           <w:lang w:val="pt-BR"/>
         </w:rPr>
       </w:pPr>
-      <w:proofErr w:type="spellStart"/>
-      <w:r>
-        <w:rPr>
-          <w:sz w:val="22"/>
-          <w:lang w:val="pt-BR"/>
-        </w:rPr>
-        <w:t>ll</w:t>
-      </w:r>
-      <w:proofErr w:type="spellEnd"/>
-      <w:r>
-        <w:rPr>
-          <w:sz w:val="22"/>
-          <w:lang w:val="pt-BR"/>
-        </w:rPr>
-        <w:t xml:space="preserve"> - Relativa à camada de ligação de dados,</w:t>
+      <w:r>
+        <w:rPr>
+          <w:sz w:val="22"/>
+          <w:lang w:val="pt-BR"/>
+        </w:rPr>
+        <w:t>ll - Relativa à camada de ligação de dados,</w:t>
       </w:r>
       <w:r>
         <w:rPr>
@@ -2612,7 +3120,7 @@
     </w:p>
     <w:p>
       <w:pPr>
-        <w:pStyle w:val="PargrafodaLista"/>
+        <w:pStyle w:val="ListParagraph"/>
         <w:numPr>
           <w:ilvl w:val="0"/>
           <w:numId w:val="11"/>
@@ -2653,7 +3161,7 @@
     </w:p>
     <w:p>
       <w:pPr>
-        <w:pStyle w:val="PargrafodaLista"/>
+        <w:pStyle w:val="ListParagraph"/>
         <w:numPr>
           <w:ilvl w:val="0"/>
           <w:numId w:val="11"/>
@@ -2663,21 +3171,12 @@
           <w:lang w:val="pt-BR"/>
         </w:rPr>
       </w:pPr>
-      <w:proofErr w:type="spellStart"/>
-      <w:r>
-        <w:rPr>
-          <w:sz w:val="22"/>
-          <w:lang w:val="pt-BR"/>
-        </w:rPr>
-        <w:t>utils</w:t>
-      </w:r>
-      <w:proofErr w:type="spellEnd"/>
-      <w:r>
-        <w:rPr>
-          <w:sz w:val="22"/>
-          <w:lang w:val="pt-BR"/>
-        </w:rPr>
-        <w:t xml:space="preserve"> </w:t>
+      <w:r>
+        <w:rPr>
+          <w:sz w:val="22"/>
+          <w:lang w:val="pt-BR"/>
+        </w:rPr>
+        <w:t xml:space="preserve">utils </w:t>
       </w:r>
       <w:r>
         <w:rPr>
@@ -2711,19 +3210,19 @@
     </w:p>
     <w:p>
       <w:pPr>
-        <w:pStyle w:val="Ttulo2"/>
-        <w:rPr>
-          <w:lang w:val="pt-PT"/>
-        </w:rPr>
-      </w:pPr>
-      <w:bookmarkStart w:id="5" w:name="_Toc56350369"/>
+        <w:pStyle w:val="Heading2"/>
+        <w:rPr>
+          <w:lang w:val="pt-PT"/>
+        </w:rPr>
+      </w:pPr>
+      <w:bookmarkStart w:id="6" w:name="_Toc56350369"/>
       <w:r>
         <w:rPr>
           <w:lang w:val="pt-PT"/>
         </w:rPr>
         <w:t>Estruturas de dados:</w:t>
       </w:r>
-      <w:bookmarkEnd w:id="5"/>
+      <w:bookmarkEnd w:id="6"/>
     </w:p>
     <w:p>
       <w:pPr>
@@ -2902,19 +3401,19 @@
     </w:p>
     <w:p>
       <w:pPr>
-        <w:pStyle w:val="Ttulo2"/>
-        <w:rPr>
-          <w:lang w:val="pt-PT"/>
-        </w:rPr>
-      </w:pPr>
-      <w:bookmarkStart w:id="6" w:name="_Toc56350370"/>
+        <w:pStyle w:val="Heading2"/>
+        <w:rPr>
+          <w:lang w:val="pt-PT"/>
+        </w:rPr>
+      </w:pPr>
+      <w:bookmarkStart w:id="7" w:name="_Toc56350370"/>
       <w:r>
         <w:rPr>
           <w:lang w:val="pt-PT"/>
         </w:rPr>
         <w:t>Funções Importantes:</w:t>
       </w:r>
-      <w:bookmarkEnd w:id="6"/>
+      <w:bookmarkEnd w:id="7"/>
     </w:p>
     <w:p>
       <w:pPr>
@@ -2934,7 +3433,7 @@
     </w:p>
     <w:p>
       <w:pPr>
-        <w:pStyle w:val="PargrafodaLista"/>
+        <w:pStyle w:val="ListParagraph"/>
         <w:numPr>
           <w:ilvl w:val="0"/>
           <w:numId w:val="12"/>
@@ -3021,7 +3520,7 @@
     </w:p>
     <w:p>
       <w:pPr>
-        <w:pStyle w:val="PargrafodaLista"/>
+        <w:pStyle w:val="ListParagraph"/>
         <w:numPr>
           <w:ilvl w:val="0"/>
           <w:numId w:val="12"/>
@@ -3094,7 +3593,7 @@
     </w:p>
     <w:p>
       <w:pPr>
-        <w:pStyle w:val="PargrafodaLista"/>
+        <w:pStyle w:val="ListParagraph"/>
         <w:numPr>
           <w:ilvl w:val="0"/>
           <w:numId w:val="12"/>
@@ -3110,6 +3609,7 @@
           <w:sz w:val="22"/>
           <w:lang w:val="pt-PT"/>
         </w:rPr>
+        <w:lastRenderedPageBreak/>
         <w:t>transmitData</w:t>
       </w:r>
       <w:proofErr w:type="spellEnd"/>
@@ -3151,13 +3651,12 @@
     </w:p>
     <w:p>
       <w:pPr>
-        <w:pStyle w:val="PargrafodaLista"/>
-        <w:rPr>
-          <w:sz w:val="22"/>
-          <w:lang w:val="pt-BR"/>
-        </w:rPr>
-      </w:pPr>
-      <w:proofErr w:type="spellStart"/>
+        <w:pStyle w:val="ListParagraph"/>
+        <w:rPr>
+          <w:sz w:val="22"/>
+          <w:lang w:val="pt-BR"/>
+        </w:rPr>
+      </w:pPr>
       <w:r>
         <w:rPr>
           <w:sz w:val="22"/>
@@ -3165,7 +3664,6 @@
         </w:rPr>
         <w:t>send_controll_packet</w:t>
       </w:r>
-      <w:proofErr w:type="spellEnd"/>
       <w:r>
         <w:rPr>
           <w:sz w:val="22"/>
@@ -3204,7 +3702,7 @@
     </w:p>
     <w:p>
       <w:pPr>
-        <w:pStyle w:val="PargrafodaLista"/>
+        <w:pStyle w:val="ListParagraph"/>
         <w:numPr>
           <w:ilvl w:val="0"/>
           <w:numId w:val="12"/>
@@ -3261,7 +3759,7 @@
     </w:p>
     <w:p>
       <w:pPr>
-        <w:pStyle w:val="PargrafodaLista"/>
+        <w:pStyle w:val="ListParagraph"/>
         <w:ind w:left="1440" w:firstLine="0"/>
         <w:rPr>
           <w:sz w:val="22"/>
@@ -3291,10 +3789,17 @@
         </w:rPr>
         <w:t>amada de Ligação de Dados</w:t>
       </w:r>
-    </w:p>
-    <w:p>
-      <w:pPr>
-        <w:pStyle w:val="PargrafodaLista"/>
+      <w:r>
+        <w:rPr>
+          <w:sz w:val="22"/>
+          <w:lang w:val="pt-PT"/>
+        </w:rPr>
+        <w:t>:</w:t>
+      </w:r>
+    </w:p>
+    <w:p>
+      <w:pPr>
+        <w:pStyle w:val="ListParagraph"/>
         <w:numPr>
           <w:ilvl w:val="0"/>
           <w:numId w:val="9"/>
@@ -3304,15 +3809,20 @@
           <w:lang w:val="pt-BR"/>
         </w:rPr>
       </w:pPr>
-      <w:proofErr w:type="spellStart"/>
-      <w:r>
-        <w:rPr>
-          <w:sz w:val="22"/>
-          <w:lang w:val="pt-BR"/>
-        </w:rPr>
-        <w:t>llopen</w:t>
-      </w:r>
-      <w:proofErr w:type="spellEnd"/>
+      <w:r>
+        <w:rPr>
+          <w:sz w:val="22"/>
+          <w:lang w:val="pt-BR"/>
+        </w:rPr>
+        <w:t xml:space="preserve">llopen </w:t>
+      </w:r>
+      <w:r>
+        <w:rPr>
+          <w:sz w:val="22"/>
+          <w:lang w:val="pt-BR"/>
+        </w:rPr>
+        <w:t>–</w:t>
+      </w:r>
       <w:r>
         <w:rPr>
           <w:sz w:val="22"/>
@@ -3325,7 +3835,7 @@
           <w:sz w:val="22"/>
           <w:lang w:val="pt-BR"/>
         </w:rPr>
-        <w:t>–</w:t>
+        <w:t>Faz</w:t>
       </w:r>
       <w:r>
         <w:rPr>
@@ -3339,20 +3849,6 @@
           <w:sz w:val="22"/>
           <w:lang w:val="pt-BR"/>
         </w:rPr>
-        <w:t>Faz</w:t>
-      </w:r>
-      <w:r>
-        <w:rPr>
-          <w:sz w:val="22"/>
-          <w:lang w:val="pt-BR"/>
-        </w:rPr>
-        <w:t xml:space="preserve"> </w:t>
-      </w:r>
-      <w:r>
-        <w:rPr>
-          <w:sz w:val="22"/>
-          <w:lang w:val="pt-BR"/>
-        </w:rPr>
         <w:t>os env</w:t>
       </w:r>
       <w:r>
@@ -3393,7 +3889,7 @@
     </w:p>
     <w:p>
       <w:pPr>
-        <w:pStyle w:val="PargrafodaLista"/>
+        <w:pStyle w:val="ListParagraph"/>
         <w:numPr>
           <w:ilvl w:val="0"/>
           <w:numId w:val="9"/>
@@ -3403,21 +3899,12 @@
           <w:lang w:val="pt-BR"/>
         </w:rPr>
       </w:pPr>
-      <w:proofErr w:type="spellStart"/>
-      <w:r>
-        <w:rPr>
-          <w:sz w:val="22"/>
-          <w:lang w:val="pt-BR"/>
-        </w:rPr>
-        <w:t>llwrite</w:t>
-      </w:r>
-      <w:proofErr w:type="spellEnd"/>
-      <w:r>
-        <w:rPr>
-          <w:sz w:val="22"/>
-          <w:lang w:val="pt-BR"/>
-        </w:rPr>
-        <w:t xml:space="preserve"> </w:t>
+      <w:r>
+        <w:rPr>
+          <w:sz w:val="22"/>
+          <w:lang w:val="pt-BR"/>
+        </w:rPr>
+        <w:t xml:space="preserve">llwrite </w:t>
       </w:r>
       <w:r>
         <w:rPr>
@@ -3450,7 +3937,7 @@
     </w:p>
     <w:p>
       <w:pPr>
-        <w:pStyle w:val="PargrafodaLista"/>
+        <w:pStyle w:val="ListParagraph"/>
         <w:numPr>
           <w:ilvl w:val="0"/>
           <w:numId w:val="9"/>
@@ -3460,7 +3947,6 @@
           <w:lang w:val="pt-BR"/>
         </w:rPr>
       </w:pPr>
-      <w:proofErr w:type="spellStart"/>
       <w:r>
         <w:rPr>
           <w:sz w:val="22"/>
@@ -3475,7 +3961,6 @@
         </w:rPr>
         <w:t>lread</w:t>
       </w:r>
-      <w:proofErr w:type="spellEnd"/>
       <w:r>
         <w:rPr>
           <w:sz w:val="22"/>
@@ -3500,7 +3985,7 @@
     </w:p>
     <w:p>
       <w:pPr>
-        <w:pStyle w:val="PargrafodaLista"/>
+        <w:pStyle w:val="ListParagraph"/>
         <w:numPr>
           <w:ilvl w:val="0"/>
           <w:numId w:val="9"/>
@@ -3510,7 +3995,6 @@
           <w:lang w:val="pt-BR"/>
         </w:rPr>
       </w:pPr>
-      <w:proofErr w:type="spellStart"/>
       <w:r>
         <w:rPr>
           <w:sz w:val="22"/>
@@ -3525,7 +4009,6 @@
         </w:rPr>
         <w:t>lclose</w:t>
       </w:r>
-      <w:proofErr w:type="spellEnd"/>
       <w:r>
         <w:rPr>
           <w:sz w:val="22"/>
@@ -3557,7 +4040,7 @@
     </w:p>
     <w:p>
       <w:pPr>
-        <w:pStyle w:val="PargrafodaLista"/>
+        <w:pStyle w:val="ListParagraph"/>
         <w:ind w:left="1440" w:firstLine="0"/>
         <w:rPr>
           <w:sz w:val="22"/>
@@ -3567,7 +4050,7 @@
     </w:p>
     <w:p>
       <w:pPr>
-        <w:pStyle w:val="PargrafodaLista"/>
+        <w:pStyle w:val="ListParagraph"/>
         <w:ind w:left="1440" w:firstLine="0"/>
         <w:rPr>
           <w:sz w:val="22"/>
@@ -3577,21 +4060,20 @@
     </w:p>
     <w:p>
       <w:pPr>
-        <w:pStyle w:val="Ttulo1"/>
+        <w:pStyle w:val="Heading1"/>
         <w:ind w:left="0" w:firstLine="0"/>
         <w:rPr>
           <w:lang w:val="pt-BR"/>
         </w:rPr>
       </w:pPr>
-      <w:bookmarkStart w:id="7" w:name="_Toc56350371"/>
-      <w:r>
-        <w:rPr>
-          <w:lang w:val="pt-BR"/>
-        </w:rPr>
-        <w:lastRenderedPageBreak/>
+      <w:bookmarkStart w:id="8" w:name="_Toc56350371"/>
+      <w:r>
+        <w:rPr>
+          <w:lang w:val="pt-BR"/>
+        </w:rPr>
         <w:t>Casos de uso principais</w:t>
       </w:r>
-      <w:bookmarkEnd w:id="7"/>
+      <w:bookmarkEnd w:id="8"/>
     </w:p>
     <w:p>
       <w:pPr>
@@ -3671,7 +4153,7 @@
     </w:p>
     <w:p>
       <w:pPr>
-        <w:pStyle w:val="PargrafodaLista"/>
+        <w:pStyle w:val="ListParagraph"/>
         <w:numPr>
           <w:ilvl w:val="0"/>
           <w:numId w:val="10"/>
@@ -3746,7 +4228,7 @@
     </w:p>
     <w:p>
       <w:pPr>
-        <w:pStyle w:val="PargrafodaLista"/>
+        <w:pStyle w:val="ListParagraph"/>
         <w:numPr>
           <w:ilvl w:val="0"/>
           <w:numId w:val="10"/>
@@ -3798,7 +4280,7 @@
     </w:p>
     <w:p>
       <w:pPr>
-        <w:pStyle w:val="PargrafodaLista"/>
+        <w:pStyle w:val="ListParagraph"/>
         <w:numPr>
           <w:ilvl w:val="0"/>
           <w:numId w:val="10"/>
@@ -3841,7 +4323,7 @@
     </w:p>
     <w:p>
       <w:pPr>
-        <w:pStyle w:val="PargrafodaLista"/>
+        <w:pStyle w:val="ListParagraph"/>
         <w:numPr>
           <w:ilvl w:val="1"/>
           <w:numId w:val="10"/>
@@ -3884,7 +4366,7 @@
     </w:p>
     <w:p>
       <w:pPr>
-        <w:pStyle w:val="PargrafodaLista"/>
+        <w:pStyle w:val="ListParagraph"/>
         <w:numPr>
           <w:ilvl w:val="2"/>
           <w:numId w:val="10"/>
@@ -3927,7 +4409,7 @@
     </w:p>
     <w:p>
       <w:pPr>
-        <w:pStyle w:val="PargrafodaLista"/>
+        <w:pStyle w:val="ListParagraph"/>
         <w:numPr>
           <w:ilvl w:val="2"/>
           <w:numId w:val="10"/>
@@ -3956,7 +4438,7 @@
     </w:p>
     <w:p>
       <w:pPr>
-        <w:pStyle w:val="PargrafodaLista"/>
+        <w:pStyle w:val="ListParagraph"/>
         <w:numPr>
           <w:ilvl w:val="2"/>
           <w:numId w:val="10"/>
@@ -3992,7 +4474,7 @@
     </w:p>
     <w:p>
       <w:pPr>
-        <w:pStyle w:val="PargrafodaLista"/>
+        <w:pStyle w:val="ListParagraph"/>
         <w:ind w:left="1440" w:firstLine="0"/>
         <w:rPr>
           <w:sz w:val="22"/>
@@ -4002,7 +4484,7 @@
     </w:p>
     <w:p>
       <w:pPr>
-        <w:pStyle w:val="PargrafodaLista"/>
+        <w:pStyle w:val="ListParagraph"/>
         <w:numPr>
           <w:ilvl w:val="1"/>
           <w:numId w:val="10"/>
@@ -4047,7 +4529,7 @@
     </w:p>
     <w:p>
       <w:pPr>
-        <w:pStyle w:val="PargrafodaLista"/>
+        <w:pStyle w:val="ListParagraph"/>
         <w:numPr>
           <w:ilvl w:val="2"/>
           <w:numId w:val="10"/>
@@ -4076,7 +4558,7 @@
     </w:p>
     <w:p>
       <w:pPr>
-        <w:pStyle w:val="PargrafodaLista"/>
+        <w:pStyle w:val="ListParagraph"/>
         <w:numPr>
           <w:ilvl w:val="2"/>
           <w:numId w:val="10"/>
@@ -4112,7 +4594,7 @@
     </w:p>
     <w:p>
       <w:pPr>
-        <w:pStyle w:val="PargrafodaLista"/>
+        <w:pStyle w:val="ListParagraph"/>
         <w:numPr>
           <w:ilvl w:val="2"/>
           <w:numId w:val="10"/>
@@ -4141,7 +4623,7 @@
     </w:p>
     <w:p>
       <w:pPr>
-        <w:pStyle w:val="PargrafodaLista"/>
+        <w:pStyle w:val="ListParagraph"/>
         <w:numPr>
           <w:ilvl w:val="2"/>
           <w:numId w:val="10"/>
@@ -4177,7 +4659,7 @@
     </w:p>
     <w:p>
       <w:pPr>
-        <w:pStyle w:val="PargrafodaLista"/>
+        <w:pStyle w:val="ListParagraph"/>
         <w:ind w:left="2160" w:firstLine="0"/>
         <w:rPr>
           <w:sz w:val="22"/>
@@ -4187,7 +4669,7 @@
     </w:p>
     <w:p>
       <w:pPr>
-        <w:pStyle w:val="PargrafodaLista"/>
+        <w:pStyle w:val="ListParagraph"/>
         <w:numPr>
           <w:ilvl w:val="0"/>
           <w:numId w:val="10"/>
@@ -4251,19 +4733,20 @@
     </w:p>
     <w:p>
       <w:pPr>
-        <w:pStyle w:val="Ttulo1"/>
-        <w:rPr>
-          <w:lang w:val="pt-PT"/>
-        </w:rPr>
-      </w:pPr>
-      <w:bookmarkStart w:id="8" w:name="_Toc56350372"/>
-      <w:r>
-        <w:rPr>
-          <w:lang w:val="pt-PT"/>
-        </w:rPr>
+        <w:pStyle w:val="Heading1"/>
+        <w:rPr>
+          <w:lang w:val="pt-PT"/>
+        </w:rPr>
+      </w:pPr>
+      <w:bookmarkStart w:id="9" w:name="_Toc56350372"/>
+      <w:r>
+        <w:rPr>
+          <w:lang w:val="pt-PT"/>
+        </w:rPr>
+        <w:lastRenderedPageBreak/>
         <w:t>Protocolo de Ligação Lógica</w:t>
       </w:r>
-      <w:bookmarkEnd w:id="8"/>
+      <w:bookmarkEnd w:id="9"/>
     </w:p>
     <w:p>
       <w:pPr>
@@ -4510,10 +4993,10 @@
       </w:pPr>
       <w:r>
         <w:rPr>
-          <w:sz w:val="22"/>
-          <w:lang w:val="pt-PT"/>
-        </w:rPr>
-        <w:lastRenderedPageBreak/>
+          <w:noProof/>
+          <w:sz w:val="22"/>
+          <w:lang w:val="pt-PT"/>
+        </w:rPr>
         <w:drawing>
           <wp:inline distT="0" distB="0" distL="0" distR="0" wp14:anchorId="2C31F825" wp14:editId="6BC11584">
             <wp:extent cx="4724400" cy="1556053"/>
@@ -4553,7 +5036,7 @@
     </w:p>
     <w:p>
       <w:pPr>
-        <w:pStyle w:val="Legenda"/>
+        <w:pStyle w:val="Caption"/>
         <w:jc w:val="center"/>
         <w:rPr>
           <w:sz w:val="22"/>
@@ -4872,6 +5355,7 @@
       </w:pPr>
       <w:r>
         <w:rPr>
+          <w:noProof/>
           <w:sz w:val="22"/>
           <w:lang w:val="pt-PT"/>
         </w:rPr>
@@ -4914,7 +5398,7 @@
     </w:p>
     <w:p>
       <w:pPr>
-        <w:pStyle w:val="Legenda"/>
+        <w:pStyle w:val="Caption"/>
         <w:jc w:val="center"/>
         <w:rPr>
           <w:lang w:val="pt-BR"/>
@@ -4980,8 +5464,10 @@
       </w:pPr>
       <w:r>
         <w:rPr>
-          <w:lang w:val="pt-BR"/>
-        </w:rPr>
+          <w:noProof/>
+          <w:lang w:val="pt-BR"/>
+        </w:rPr>
+        <w:lastRenderedPageBreak/>
         <w:drawing>
           <wp:inline distT="0" distB="0" distL="0" distR="0" wp14:anchorId="6D44DE1B" wp14:editId="698C47AF">
             <wp:extent cx="4714875" cy="2158095"/>
@@ -5021,7 +5507,7 @@
     </w:p>
     <w:p>
       <w:pPr>
-        <w:pStyle w:val="Legenda"/>
+        <w:pStyle w:val="Caption"/>
         <w:jc w:val="center"/>
         <w:rPr>
           <w:lang w:val="pt-BR"/>
@@ -5102,23 +5588,7 @@
           <w:sz w:val="22"/>
           <w:lang w:val="pt-BR"/>
         </w:rPr>
-        <w:t xml:space="preserve">transmissor responde com UA enquanto o receptor aguarda essa reposta para ter certeza </w:t>
-      </w:r>
-      <w:proofErr w:type="gramStart"/>
-      <w:r>
-        <w:rPr>
-          <w:sz w:val="22"/>
-          <w:lang w:val="pt-BR"/>
-        </w:rPr>
-        <w:t>que</w:t>
-      </w:r>
-      <w:proofErr w:type="gramEnd"/>
-      <w:r>
-        <w:rPr>
-          <w:sz w:val="22"/>
-          <w:lang w:val="pt-BR"/>
-        </w:rPr>
-        <w:t xml:space="preserve"> a desconexão foi </w:t>
+        <w:t xml:space="preserve">transmissor responde com UA enquanto o receptor aguarda essa reposta para ter certeza que a desconexão foi </w:t>
       </w:r>
       <w:r>
         <w:rPr>
@@ -5135,10 +5605,10 @@
       </w:pPr>
       <w:r>
         <w:rPr>
-          <w:sz w:val="22"/>
-          <w:lang w:val="pt-BR"/>
-        </w:rPr>
-        <w:lastRenderedPageBreak/>
+          <w:noProof/>
+          <w:sz w:val="22"/>
+          <w:lang w:val="pt-BR"/>
+        </w:rPr>
         <w:drawing>
           <wp:inline distT="0" distB="0" distL="0" distR="0" wp14:anchorId="1215EB1E" wp14:editId="12F4ED71">
             <wp:extent cx="4562475" cy="2356444"/>
@@ -5178,7 +5648,7 @@
     </w:p>
     <w:p>
       <w:pPr>
-        <w:pStyle w:val="Legenda"/>
+        <w:pStyle w:val="Caption"/>
         <w:jc w:val="center"/>
         <w:rPr>
           <w:sz w:val="22"/>
@@ -5254,20 +5724,20 @@
     </w:p>
     <w:p>
       <w:pPr>
-        <w:pStyle w:val="Ttulo1"/>
+        <w:pStyle w:val="Heading1"/>
         <w:ind w:left="0" w:firstLine="0"/>
         <w:rPr>
           <w:lang w:val="pt-BR"/>
         </w:rPr>
       </w:pPr>
-      <w:bookmarkStart w:id="9" w:name="_Toc56350373"/>
+      <w:bookmarkStart w:id="10" w:name="_Toc56350373"/>
       <w:r>
         <w:rPr>
           <w:lang w:val="pt-BR"/>
         </w:rPr>
         <w:t>Protocolo de Aplicação</w:t>
       </w:r>
-      <w:bookmarkEnd w:id="9"/>
+      <w:bookmarkEnd w:id="10"/>
     </w:p>
     <w:p>
       <w:pPr>
@@ -5329,9 +5799,11 @@
       </w:pPr>
       <w:r>
         <w:rPr>
-          <w:sz w:val="22"/>
-          <w:lang w:val="pt-BR"/>
-        </w:rPr>
+          <w:noProof/>
+          <w:sz w:val="22"/>
+          <w:lang w:val="pt-BR"/>
+        </w:rPr>
+        <w:lastRenderedPageBreak/>
         <w:drawing>
           <wp:inline distT="0" distB="0" distL="0" distR="0" wp14:anchorId="42B2CCAF" wp14:editId="606320BA">
             <wp:extent cx="3600953" cy="2810267"/>
@@ -5371,7 +5843,7 @@
     </w:p>
     <w:p>
       <w:pPr>
-        <w:pStyle w:val="Legenda"/>
+        <w:pStyle w:val="Caption"/>
         <w:jc w:val="center"/>
         <w:rPr>
           <w:lang w:val="pt-BR"/>
@@ -5477,9 +5949,9 @@
       </w:pPr>
       <w:r>
         <w:rPr>
-          <w:lang w:val="pt-BR"/>
-        </w:rPr>
-        <w:lastRenderedPageBreak/>
+          <w:noProof/>
+          <w:lang w:val="pt-BR"/>
+        </w:rPr>
         <w:drawing>
           <wp:inline distT="0" distB="0" distL="0" distR="0" wp14:anchorId="0BEE6A89" wp14:editId="5479B993">
             <wp:extent cx="3820058" cy="1533739"/>
@@ -5519,7 +5991,7 @@
     </w:p>
     <w:p>
       <w:pPr>
-        <w:pStyle w:val="Legenda"/>
+        <w:pStyle w:val="Caption"/>
         <w:jc w:val="center"/>
         <w:rPr>
           <w:lang w:val="pt-BR"/>
@@ -5557,21 +6029,7 @@
         <w:rPr>
           <w:lang w:val="pt-BR"/>
         </w:rPr>
-        <w:t xml:space="preserve"> - </w:t>
-      </w:r>
-      <w:proofErr w:type="spellStart"/>
-      <w:r>
-        <w:rPr>
-          <w:lang w:val="pt-BR"/>
-        </w:rPr>
-        <w:t>Contrução</w:t>
-      </w:r>
-      <w:proofErr w:type="spellEnd"/>
-      <w:r>
-        <w:rPr>
-          <w:lang w:val="pt-BR"/>
-        </w:rPr>
-        <w:t xml:space="preserve"> do pacote de dados</w:t>
+        <w:t xml:space="preserve"> - Contrução do pacote de dados</w:t>
       </w:r>
     </w:p>
     <w:p>
@@ -5585,19 +6043,19 @@
     </w:p>
     <w:p>
       <w:pPr>
-        <w:pStyle w:val="Ttulo1"/>
-        <w:rPr>
-          <w:lang w:val="pt-BR"/>
-        </w:rPr>
-      </w:pPr>
-      <w:bookmarkStart w:id="10" w:name="_Toc56350374"/>
+        <w:pStyle w:val="Heading1"/>
+        <w:rPr>
+          <w:lang w:val="pt-BR"/>
+        </w:rPr>
+      </w:pPr>
+      <w:bookmarkStart w:id="11" w:name="_Toc56350374"/>
       <w:r>
         <w:rPr>
           <w:lang w:val="pt-BR"/>
         </w:rPr>
         <w:t>Validação</w:t>
       </w:r>
-      <w:bookmarkEnd w:id="10"/>
+      <w:bookmarkEnd w:id="11"/>
     </w:p>
     <w:p>
       <w:pPr>
@@ -5648,9 +6106,11 @@
       </w:pPr>
       <w:r>
         <w:rPr>
-          <w:sz w:val="22"/>
-          <w:lang w:val="pt-BR"/>
-        </w:rPr>
+          <w:noProof/>
+          <w:sz w:val="22"/>
+          <w:lang w:val="pt-BR"/>
+        </w:rPr>
+        <w:lastRenderedPageBreak/>
         <w:drawing>
           <wp:inline distT="0" distB="0" distL="0" distR="0" wp14:anchorId="6DBE9E04" wp14:editId="44C0EB33">
             <wp:extent cx="2857899" cy="1257475"/>
@@ -5690,7 +6150,7 @@
     </w:p>
     <w:p>
       <w:pPr>
-        <w:pStyle w:val="Legenda"/>
+        <w:pStyle w:val="Caption"/>
         <w:jc w:val="center"/>
         <w:rPr>
           <w:sz w:val="22"/>
@@ -5739,6 +6199,7 @@
       </w:pPr>
       <w:r>
         <w:rPr>
+          <w:noProof/>
           <w:sz w:val="22"/>
           <w:lang w:val="pt-BR"/>
         </w:rPr>
@@ -5781,7 +6242,7 @@
     </w:p>
     <w:p>
       <w:pPr>
-        <w:pStyle w:val="Legenda"/>
+        <w:pStyle w:val="Caption"/>
         <w:jc w:val="center"/>
         <w:rPr>
           <w:sz w:val="22"/>
@@ -5820,40 +6281,12 @@
         <w:rPr>
           <w:lang w:val="pt-BR"/>
         </w:rPr>
-        <w:t xml:space="preserve">- Função </w:t>
-      </w:r>
-      <w:proofErr w:type="spellStart"/>
-      <w:r>
-        <w:rPr>
-          <w:lang w:val="pt-BR"/>
-        </w:rPr>
-        <w:t>transmitData</w:t>
-      </w:r>
-      <w:proofErr w:type="spellEnd"/>
-      <w:r>
-        <w:rPr>
-          <w:lang w:val="pt-BR"/>
-        </w:rPr>
-        <w:t xml:space="preserve"> resumida, com o código que simula uma </w:t>
-      </w:r>
-      <w:proofErr w:type="spellStart"/>
-      <w:r>
-        <w:rPr>
-          <w:lang w:val="pt-BR"/>
-        </w:rPr>
-        <w:t>interupção</w:t>
-      </w:r>
-      <w:proofErr w:type="spellEnd"/>
-      <w:r>
-        <w:rPr>
-          <w:lang w:val="pt-BR"/>
-        </w:rPr>
-        <w:t xml:space="preserve"> no cabo série</w:t>
+        <w:t>- Função transmitData resumida, com o código que simula uma interupção no cabo série</w:t>
       </w:r>
     </w:p>
     <w:tbl>
       <w:tblPr>
-        <w:tblStyle w:val="Tabelacomgrade"/>
+        <w:tblStyle w:val="TableGrid0"/>
         <w:tblW w:w="0" w:type="auto"/>
         <w:tblInd w:w="10" w:type="dxa"/>
         <w:tblLook w:val="04A0" w:firstRow="1" w:lastRow="0" w:firstColumn="1" w:lastColumn="0" w:noHBand="0" w:noVBand="1"/>
@@ -5892,21 +6325,12 @@
                 <w:lang w:val="pt-BR"/>
               </w:rPr>
             </w:pPr>
-            <w:proofErr w:type="spellStart"/>
             <w:r>
               <w:rPr>
                 <w:sz w:val="22"/>
                 <w:lang w:val="pt-BR"/>
               </w:rPr>
-              <w:t>Time-out</w:t>
-            </w:r>
-            <w:proofErr w:type="spellEnd"/>
-            <w:r>
-              <w:rPr>
-                <w:sz w:val="22"/>
-                <w:lang w:val="pt-BR"/>
-              </w:rPr>
-              <w:t xml:space="preserve"> emissor</w:t>
+              <w:t>Time-out emissor</w:t>
             </w:r>
           </w:p>
         </w:tc>
@@ -5929,25 +6353,7 @@
                 <w:szCs w:val="21"/>
                 <w:lang w:val="pt-BR"/>
               </w:rPr>
-              <w:t>Time-</w:t>
-            </w:r>
-            <w:proofErr w:type="spellStart"/>
-            <w:r>
-              <w:rPr>
-                <w:sz w:val="21"/>
-                <w:szCs w:val="21"/>
-                <w:lang w:val="pt-BR"/>
-              </w:rPr>
-              <w:t>our</w:t>
-            </w:r>
-            <w:proofErr w:type="spellEnd"/>
-            <w:r>
-              <w:rPr>
-                <w:sz w:val="21"/>
-                <w:szCs w:val="21"/>
-                <w:lang w:val="pt-BR"/>
-              </w:rPr>
-              <w:t xml:space="preserve"> receptor</w:t>
+              <w:t>Time-our receptor</w:t>
             </w:r>
           </w:p>
         </w:tc>
@@ -5971,25 +6377,7 @@
                 <w:szCs w:val="18"/>
                 <w:lang w:val="pt-BR"/>
               </w:rPr>
-              <w:t xml:space="preserve">Número de </w:t>
-            </w:r>
-            <w:proofErr w:type="spellStart"/>
-            <w:r>
-              <w:rPr>
-                <w:sz w:val="18"/>
-                <w:szCs w:val="18"/>
-                <w:lang w:val="pt-BR"/>
-              </w:rPr>
-              <w:t>tentarivas</w:t>
-            </w:r>
-            <w:proofErr w:type="spellEnd"/>
-            <w:r>
-              <w:rPr>
-                <w:sz w:val="18"/>
-                <w:szCs w:val="18"/>
-                <w:lang w:val="pt-BR"/>
-              </w:rPr>
-              <w:t xml:space="preserve"> até retomar</w:t>
+              <w:t>Número de tentarivas até retomar</w:t>
             </w:r>
           </w:p>
         </w:tc>
@@ -6115,7 +6503,6 @@
                 <w:sz w:val="22"/>
                 <w:lang w:val="pt-BR"/>
               </w:rPr>
-              <w:lastRenderedPageBreak/>
               <w:t>Corrupção</w:t>
             </w:r>
           </w:p>
@@ -6196,12 +6583,12 @@
     </w:p>
     <w:p>
       <w:pPr>
-        <w:pStyle w:val="Ttulo1"/>
-        <w:rPr>
-          <w:lang w:val="pt-BR"/>
-        </w:rPr>
-      </w:pPr>
-      <w:bookmarkStart w:id="11" w:name="_Toc56350375"/>
+        <w:pStyle w:val="Heading1"/>
+        <w:rPr>
+          <w:lang w:val="pt-BR"/>
+        </w:rPr>
+      </w:pPr>
+      <w:bookmarkStart w:id="12" w:name="_Toc56350375"/>
       <w:r>
         <w:rPr>
           <w:lang w:val="pt-BR"/>
@@ -6220,7 +6607,7 @@
         </w:rPr>
         <w:t xml:space="preserve"> de Ligação de dados</w:t>
       </w:r>
-      <w:bookmarkEnd w:id="11"/>
+      <w:bookmarkEnd w:id="12"/>
     </w:p>
     <w:p>
       <w:pPr>
@@ -6261,13 +6648,13 @@
     </w:p>
     <w:p>
       <w:pPr>
-        <w:pStyle w:val="Ttulo1"/>
+        <w:pStyle w:val="Heading1"/>
         <w:ind w:left="-5"/>
         <w:rPr>
           <w:lang w:val="pt-PT"/>
         </w:rPr>
       </w:pPr>
-      <w:bookmarkStart w:id="12" w:name="_Toc56350376"/>
+      <w:bookmarkStart w:id="13" w:name="_Toc56350376"/>
       <w:r>
         <w:rPr>
           <w:lang w:val="pt-PT"/>
@@ -6286,7 +6673,7 @@
         </w:rPr>
         <w:t>lusão</w:t>
       </w:r>
-      <w:bookmarkEnd w:id="12"/>
+      <w:bookmarkEnd w:id="13"/>
       <w:r>
         <w:rPr>
           <w:lang w:val="pt-PT"/>
@@ -6299,19 +6686,180 @@
         <w:spacing w:after="260"/>
         <w:ind w:left="-5" w:firstLine="725"/>
         <w:rPr>
-          <w:color w:val="CC9900"/>
-          <w:sz w:val="22"/>
-          <w:lang w:val="pt-PT"/>
-        </w:rPr>
-      </w:pPr>
-      <w:r>
-        <w:rPr>
-          <w:color w:val="CC9900"/>
-          <w:sz w:val="22"/>
-          <w:lang w:val="pt-PT"/>
-        </w:rPr>
-        <w:t>//TODO</w:t>
-      </w:r>
+          <w:color w:val="auto"/>
+          <w:sz w:val="22"/>
+          <w:lang w:val="pt-PT"/>
+        </w:rPr>
+      </w:pPr>
+      <w:r>
+        <w:rPr>
+          <w:color w:val="auto"/>
+          <w:sz w:val="22"/>
+          <w:lang w:val="pt-PT"/>
+        </w:rPr>
+        <w:t>Compendiando</w:t>
+      </w:r>
+      <w:r>
+        <w:rPr>
+          <w:color w:val="auto"/>
+          <w:sz w:val="22"/>
+          <w:lang w:val="pt-PT"/>
+        </w:rPr>
+        <w:t xml:space="preserve"> a compreensão descrita no relatório</w:t>
+      </w:r>
+      <w:r>
+        <w:rPr>
+          <w:color w:val="auto"/>
+          <w:sz w:val="22"/>
+          <w:lang w:val="pt-PT"/>
+        </w:rPr>
+        <w:t xml:space="preserve">, o protocolo desenvolvido esta dividido em duas partes independentes entre si: Aplicação e Ligação de Dados. </w:t>
+      </w:r>
+      <w:r>
+        <w:rPr>
+          <w:color w:val="auto"/>
+          <w:sz w:val="22"/>
+          <w:lang w:val="pt-PT"/>
+        </w:rPr>
+        <w:t>Juntamente,</w:t>
+      </w:r>
+      <w:r>
+        <w:rPr>
+          <w:color w:val="auto"/>
+          <w:sz w:val="22"/>
+          <w:lang w:val="pt-PT"/>
+        </w:rPr>
+        <w:t xml:space="preserve"> estas são capazes de </w:t>
+      </w:r>
+      <w:proofErr w:type="gramStart"/>
+      <w:r>
+        <w:rPr>
+          <w:color w:val="auto"/>
+          <w:sz w:val="22"/>
+          <w:lang w:val="pt-PT"/>
+        </w:rPr>
+        <w:t>gerar,  analisar</w:t>
+      </w:r>
+      <w:proofErr w:type="gramEnd"/>
+      <w:r>
+        <w:rPr>
+          <w:color w:val="auto"/>
+          <w:sz w:val="22"/>
+          <w:lang w:val="pt-PT"/>
+        </w:rPr>
+        <w:t xml:space="preserve">, verificar e transferir dados de </w:t>
+      </w:r>
+      <w:r>
+        <w:rPr>
+          <w:color w:val="auto"/>
+          <w:sz w:val="22"/>
+          <w:lang w:val="pt-PT"/>
+        </w:rPr>
+        <w:t>computador para outro</w:t>
+      </w:r>
+      <w:r>
+        <w:rPr>
+          <w:color w:val="auto"/>
+          <w:sz w:val="22"/>
+          <w:lang w:val="pt-PT"/>
+        </w:rPr>
+        <w:t>.</w:t>
+      </w:r>
+    </w:p>
+    <w:p>
+      <w:pPr>
+        <w:spacing w:after="260"/>
+        <w:ind w:left="-5" w:firstLine="725"/>
+        <w:rPr>
+          <w:color w:val="auto"/>
+          <w:sz w:val="22"/>
+          <w:lang w:val="pt-PT"/>
+        </w:rPr>
+      </w:pPr>
+      <w:r>
+        <w:rPr>
+          <w:color w:val="auto"/>
+          <w:sz w:val="22"/>
+          <w:lang w:val="pt-PT"/>
+        </w:rPr>
+        <w:t xml:space="preserve">Os objetivos desejados foram alcançados, sendo que todos os pontos do projeto foram implementados e o protocolo funciona </w:t>
+      </w:r>
+      <w:r>
+        <w:rPr>
+          <w:color w:val="auto"/>
+          <w:sz w:val="22"/>
+          <w:lang w:val="pt-PT"/>
+        </w:rPr>
+        <w:t xml:space="preserve">de forma segura e </w:t>
+      </w:r>
+      <w:proofErr w:type="spellStart"/>
+      <w:r>
+        <w:rPr>
+          <w:color w:val="auto"/>
+          <w:sz w:val="22"/>
+          <w:lang w:val="pt-PT"/>
+        </w:rPr>
+        <w:t>indepente</w:t>
+      </w:r>
+      <w:proofErr w:type="spellEnd"/>
+      <w:r>
+        <w:rPr>
+          <w:color w:val="auto"/>
+          <w:sz w:val="22"/>
+          <w:lang w:val="pt-PT"/>
+        </w:rPr>
+        <w:t>, com a eficiência prevista e possíveis erros ocorrentes devidamente tratados</w:t>
+      </w:r>
+      <w:r>
+        <w:rPr>
+          <w:color w:val="auto"/>
+          <w:sz w:val="22"/>
+          <w:lang w:val="pt-PT"/>
+        </w:rPr>
+        <w:t>, passando assim por todos os testes.</w:t>
+      </w:r>
+    </w:p>
+    <w:p>
+      <w:pPr>
+        <w:spacing w:after="260"/>
+        <w:ind w:left="-5" w:firstLine="725"/>
+        <w:rPr>
+          <w:color w:val="auto"/>
+          <w:sz w:val="22"/>
+          <w:lang w:val="pt-PT"/>
+        </w:rPr>
+      </w:pPr>
+      <w:r>
+        <w:rPr>
+          <w:color w:val="auto"/>
+          <w:sz w:val="22"/>
+          <w:lang w:val="pt-PT"/>
+        </w:rPr>
+        <w:lastRenderedPageBreak/>
+        <w:t>A realização deste projeto foi em suma positiva para os elementos do grupo, pois sem dúvida levou a aquisição de conhecimento sobre o funcionamento dos protocolos de transferência das portas série.</w:t>
+      </w:r>
+    </w:p>
+    <w:p>
+      <w:pPr>
+        <w:spacing w:after="260"/>
+        <w:ind w:left="-5" w:firstLine="725"/>
+        <w:rPr>
+          <w:color w:val="auto"/>
+          <w:sz w:val="22"/>
+          <w:lang w:val="pt-PT"/>
+        </w:rPr>
+      </w:pPr>
+    </w:p>
+    <w:p>
+      <w:pPr>
+        <w:spacing w:after="260"/>
+        <w:ind w:left="-5" w:firstLine="725"/>
+        <w:rPr>
+          <w:color w:val="auto"/>
+          <w:sz w:val="22"/>
+          <w:lang w:val="pt-PT"/>
+        </w:rPr>
+      </w:pPr>
     </w:p>
     <w:p>
       <w:pPr>
@@ -6360,7 +6908,7 @@
 </file>
 
 <file path=word/endnotes.xml><?xml version="1.0" encoding="utf-8"?>
-<w:endnotes xmlns:wpc="http://schemas.microsoft.com/office/word/2010/wordprocessingCanvas" xmlns:cx="http://schemas.microsoft.com/office/drawing/2014/chartex" xmlns:cx1="http://schemas.microsoft.com/office/drawing/2015/9/8/chartex" xmlns:cx2="http://schemas.microsoft.com/office/drawing/2015/10/21/chartex" xmlns:cx3="http://schemas.microsoft.com/office/drawing/2016/5/9/chartex" xmlns:cx4="http://schemas.microsoft.com/office/drawing/2016/5/10/chartex" xmlns:cx5="http://schemas.microsoft.com/office/drawing/2016/5/11/chartex" xmlns:cx6="http://schemas.microsoft.com/office/drawing/2016/5/12/chartex" xmlns:cx7="http://schemas.microsoft.com/office/drawing/2016/5/13/chartex" xmlns:cx8="http://schemas.microsoft.com/office/drawing/2016/5/14/chartex" xmlns:mc="http://schemas.openxmlformats.org/markup-compatibility/2006" xmlns:aink="http://schemas.microsoft.com/office/drawing/2016/ink" xmlns:am3d="http://schemas.microsoft.com/office/drawing/2017/model3d" xmlns:o="urn:schemas-microsoft-com:office:office" xmlns:r="http://schemas.openxmlformats.org/officeDocument/2006/relationships" xmlns:m="http://schemas.openxmlformats.org/officeDocument/2006/math" xmlns:v="urn:schemas-microsoft-com:vml" xmlns:wp14="http://schemas.microsoft.com/office/word/2010/wordprocessingDrawing" xmlns:wp="http://schemas.openxmlformats.org/drawingml/2006/wordprocessingDrawing" xmlns:w10="urn:schemas-microsoft-com:office:word" xmlns:w="http://schemas.openxmlformats.org/wordprocessingml/2006/main" xmlns:w14="http://schemas.microsoft.com/office/word/2010/wordml" xmlns:w15="http://schemas.microsoft.com/office/word/2012/wordml" xmlns:w16cex="http://schemas.microsoft.com/office/word/2018/wordml/cex" xmlns:w16cid="http://schemas.microsoft.com/office/word/2016/wordml/cid" xmlns:w16="http://schemas.microsoft.com/office/word/2018/wordml" xmlns:w16se="http://schemas.microsoft.com/office/word/2015/wordml/symex" xmlns:wpg="http://schemas.microsoft.com/office/word/2010/wordprocessingGroup" xmlns:wpi="http://schemas.microsoft.com/office/word/2010/wordprocessingInk" xmlns:wne="http://schemas.microsoft.com/office/word/2006/wordml" xmlns:wps="http://schemas.microsoft.com/office/word/2010/wordprocessingShape" mc:Ignorable="w14 w15 w16se w16cid w16 w16cex wp14">
+<w:endnotes xmlns:wpc="http://schemas.microsoft.com/office/word/2010/wordprocessingCanvas" xmlns:cx="http://schemas.microsoft.com/office/drawing/2014/chartex" xmlns:cx1="http://schemas.microsoft.com/office/drawing/2015/9/8/chartex" xmlns:cx2="http://schemas.microsoft.com/office/drawing/2015/10/21/chartex" xmlns:cx3="http://schemas.microsoft.com/office/drawing/2016/5/9/chartex" xmlns:cx4="http://schemas.microsoft.com/office/drawing/2016/5/10/chartex" xmlns:cx5="http://schemas.microsoft.com/office/drawing/2016/5/11/chartex" xmlns:cx6="http://schemas.microsoft.com/office/drawing/2016/5/12/chartex" xmlns:cx7="http://schemas.microsoft.com/office/drawing/2016/5/13/chartex" xmlns:cx8="http://schemas.microsoft.com/office/drawing/2016/5/14/chartex" xmlns:mc="http://schemas.openxmlformats.org/markup-compatibility/2006" xmlns:aink="http://schemas.microsoft.com/office/drawing/2016/ink" xmlns:am3d="http://schemas.microsoft.com/office/drawing/2017/model3d" xmlns:o="urn:schemas-microsoft-com:office:office" xmlns:r="http://schemas.openxmlformats.org/officeDocument/2006/relationships" xmlns:m="http://schemas.openxmlformats.org/officeDocument/2006/math" xmlns:v="urn:schemas-microsoft-com:vml" xmlns:wp14="http://schemas.microsoft.com/office/word/2010/wordprocessingDrawing" xmlns:wp="http://schemas.openxmlformats.org/drawingml/2006/wordprocessingDrawing" xmlns:w10="urn:schemas-microsoft-com:office:word" xmlns:w="http://schemas.openxmlformats.org/wordprocessingml/2006/main" xmlns:w14="http://schemas.microsoft.com/office/word/2010/wordml" xmlns:w15="http://schemas.microsoft.com/office/word/2012/wordml" xmlns:w16cid="http://schemas.microsoft.com/office/word/2016/wordml/cid" xmlns:w16se="http://schemas.microsoft.com/office/word/2015/wordml/symex" xmlns:wpg="http://schemas.microsoft.com/office/word/2010/wordprocessingGroup" xmlns:wpi="http://schemas.microsoft.com/office/word/2010/wordprocessingInk" xmlns:wne="http://schemas.microsoft.com/office/word/2006/wordml" xmlns:wps="http://schemas.microsoft.com/office/word/2010/wordprocessingShape" mc:Ignorable="w14 w15 w16se w16cid wp14">
   <w:endnote w:type="separator" w:id="-1">
     <w:p>
       <w:pPr>
@@ -6385,7 +6933,7 @@
 </file>
 
 <file path=word/footer1.xml><?xml version="1.0" encoding="utf-8"?>
-<w:ftr xmlns:wpc="http://schemas.microsoft.com/office/word/2010/wordprocessingCanvas" xmlns:cx="http://schemas.microsoft.com/office/drawing/2014/chartex" xmlns:cx1="http://schemas.microsoft.com/office/drawing/2015/9/8/chartex" xmlns:cx2="http://schemas.microsoft.com/office/drawing/2015/10/21/chartex" xmlns:cx3="http://schemas.microsoft.com/office/drawing/2016/5/9/chartex" xmlns:cx4="http://schemas.microsoft.com/office/drawing/2016/5/10/chartex" xmlns:cx5="http://schemas.microsoft.com/office/drawing/2016/5/11/chartex" xmlns:cx6="http://schemas.microsoft.com/office/drawing/2016/5/12/chartex" xmlns:cx7="http://schemas.microsoft.com/office/drawing/2016/5/13/chartex" xmlns:cx8="http://schemas.microsoft.com/office/drawing/2016/5/14/chartex" xmlns:mc="http://schemas.openxmlformats.org/markup-compatibility/2006" xmlns:aink="http://schemas.microsoft.com/office/drawing/2016/ink" xmlns:am3d="http://schemas.microsoft.com/office/drawing/2017/model3d" xmlns:o="urn:schemas-microsoft-com:office:office" xmlns:r="http://schemas.openxmlformats.org/officeDocument/2006/relationships" xmlns:m="http://schemas.openxmlformats.org/officeDocument/2006/math" xmlns:v="urn:schemas-microsoft-com:vml" xmlns:wp14="http://schemas.microsoft.com/office/word/2010/wordprocessingDrawing" xmlns:wp="http://schemas.openxmlformats.org/drawingml/2006/wordprocessingDrawing" xmlns:w10="urn:schemas-microsoft-com:office:word" xmlns:w="http://schemas.openxmlformats.org/wordprocessingml/2006/main" xmlns:w14="http://schemas.microsoft.com/office/word/2010/wordml" xmlns:w15="http://schemas.microsoft.com/office/word/2012/wordml" xmlns:w16cex="http://schemas.microsoft.com/office/word/2018/wordml/cex" xmlns:w16cid="http://schemas.microsoft.com/office/word/2016/wordml/cid" xmlns:w16="http://schemas.microsoft.com/office/word/2018/wordml" xmlns:w16se="http://schemas.microsoft.com/office/word/2015/wordml/symex" xmlns:wpg="http://schemas.microsoft.com/office/word/2010/wordprocessingGroup" xmlns:wpi="http://schemas.microsoft.com/office/word/2010/wordprocessingInk" xmlns:wne="http://schemas.microsoft.com/office/word/2006/wordml" xmlns:wps="http://schemas.microsoft.com/office/word/2010/wordprocessingShape" mc:Ignorable="w14 w15 w16se w16cid w16 w16cex wp14">
+<w:ftr xmlns:wpc="http://schemas.microsoft.com/office/word/2010/wordprocessingCanvas" xmlns:cx="http://schemas.microsoft.com/office/drawing/2014/chartex" xmlns:cx1="http://schemas.microsoft.com/office/drawing/2015/9/8/chartex" xmlns:cx2="http://schemas.microsoft.com/office/drawing/2015/10/21/chartex" xmlns:cx3="http://schemas.microsoft.com/office/drawing/2016/5/9/chartex" xmlns:cx4="http://schemas.microsoft.com/office/drawing/2016/5/10/chartex" xmlns:cx5="http://schemas.microsoft.com/office/drawing/2016/5/11/chartex" xmlns:cx6="http://schemas.microsoft.com/office/drawing/2016/5/12/chartex" xmlns:cx7="http://schemas.microsoft.com/office/drawing/2016/5/13/chartex" xmlns:cx8="http://schemas.microsoft.com/office/drawing/2016/5/14/chartex" xmlns:mc="http://schemas.openxmlformats.org/markup-compatibility/2006" xmlns:aink="http://schemas.microsoft.com/office/drawing/2016/ink" xmlns:am3d="http://schemas.microsoft.com/office/drawing/2017/model3d" xmlns:o="urn:schemas-microsoft-com:office:office" xmlns:r="http://schemas.openxmlformats.org/officeDocument/2006/relationships" xmlns:m="http://schemas.openxmlformats.org/officeDocument/2006/math" xmlns:v="urn:schemas-microsoft-com:vml" xmlns:wp14="http://schemas.microsoft.com/office/word/2010/wordprocessingDrawing" xmlns:wp="http://schemas.openxmlformats.org/drawingml/2006/wordprocessingDrawing" xmlns:w10="urn:schemas-microsoft-com:office:word" xmlns:w="http://schemas.openxmlformats.org/wordprocessingml/2006/main" xmlns:w14="http://schemas.microsoft.com/office/word/2010/wordml" xmlns:w15="http://schemas.microsoft.com/office/word/2012/wordml" xmlns:w16cid="http://schemas.microsoft.com/office/word/2016/wordml/cid" xmlns:w16se="http://schemas.microsoft.com/office/word/2015/wordml/symex" xmlns:wpg="http://schemas.microsoft.com/office/word/2010/wordprocessingGroup" xmlns:wpi="http://schemas.microsoft.com/office/word/2010/wordprocessingInk" xmlns:wne="http://schemas.microsoft.com/office/word/2006/wordml" xmlns:wps="http://schemas.microsoft.com/office/word/2010/wordprocessingShape" mc:Ignorable="w14 w15 w16se w16cid wp14">
   <w:p>
     <w:pPr>
       <w:tabs>
@@ -6433,7 +6981,7 @@
 </file>
 
 <file path=word/footer2.xml><?xml version="1.0" encoding="utf-8"?>
-<w:ftr xmlns:wpc="http://schemas.microsoft.com/office/word/2010/wordprocessingCanvas" xmlns:cx="http://schemas.microsoft.com/office/drawing/2014/chartex" xmlns:cx1="http://schemas.microsoft.com/office/drawing/2015/9/8/chartex" xmlns:cx2="http://schemas.microsoft.com/office/drawing/2015/10/21/chartex" xmlns:cx3="http://schemas.microsoft.com/office/drawing/2016/5/9/chartex" xmlns:cx4="http://schemas.microsoft.com/office/drawing/2016/5/10/chartex" xmlns:cx5="http://schemas.microsoft.com/office/drawing/2016/5/11/chartex" xmlns:cx6="http://schemas.microsoft.com/office/drawing/2016/5/12/chartex" xmlns:cx7="http://schemas.microsoft.com/office/drawing/2016/5/13/chartex" xmlns:cx8="http://schemas.microsoft.com/office/drawing/2016/5/14/chartex" xmlns:mc="http://schemas.openxmlformats.org/markup-compatibility/2006" xmlns:aink="http://schemas.microsoft.com/office/drawing/2016/ink" xmlns:am3d="http://schemas.microsoft.com/office/drawing/2017/model3d" xmlns:o="urn:schemas-microsoft-com:office:office" xmlns:r="http://schemas.openxmlformats.org/officeDocument/2006/relationships" xmlns:m="http://schemas.openxmlformats.org/officeDocument/2006/math" xmlns:v="urn:schemas-microsoft-com:vml" xmlns:wp14="http://schemas.microsoft.com/office/word/2010/wordprocessingDrawing" xmlns:wp="http://schemas.openxmlformats.org/drawingml/2006/wordprocessingDrawing" xmlns:w10="urn:schemas-microsoft-com:office:word" xmlns:w="http://schemas.openxmlformats.org/wordprocessingml/2006/main" xmlns:w14="http://schemas.microsoft.com/office/word/2010/wordml" xmlns:w15="http://schemas.microsoft.com/office/word/2012/wordml" xmlns:w16cex="http://schemas.microsoft.com/office/word/2018/wordml/cex" xmlns:w16cid="http://schemas.microsoft.com/office/word/2016/wordml/cid" xmlns:w16="http://schemas.microsoft.com/office/word/2018/wordml" xmlns:w16se="http://schemas.microsoft.com/office/word/2015/wordml/symex" xmlns:wpg="http://schemas.microsoft.com/office/word/2010/wordprocessingGroup" xmlns:wpi="http://schemas.microsoft.com/office/word/2010/wordprocessingInk" xmlns:wne="http://schemas.microsoft.com/office/word/2006/wordml" xmlns:wps="http://schemas.microsoft.com/office/word/2010/wordprocessingShape" mc:Ignorable="w14 w15 w16se w16cid w16 w16cex wp14">
+<w:ftr xmlns:wpc="http://schemas.microsoft.com/office/word/2010/wordprocessingCanvas" xmlns:cx="http://schemas.microsoft.com/office/drawing/2014/chartex" xmlns:cx1="http://schemas.microsoft.com/office/drawing/2015/9/8/chartex" xmlns:cx2="http://schemas.microsoft.com/office/drawing/2015/10/21/chartex" xmlns:cx3="http://schemas.microsoft.com/office/drawing/2016/5/9/chartex" xmlns:cx4="http://schemas.microsoft.com/office/drawing/2016/5/10/chartex" xmlns:cx5="http://schemas.microsoft.com/office/drawing/2016/5/11/chartex" xmlns:cx6="http://schemas.microsoft.com/office/drawing/2016/5/12/chartex" xmlns:cx7="http://schemas.microsoft.com/office/drawing/2016/5/13/chartex" xmlns:cx8="http://schemas.microsoft.com/office/drawing/2016/5/14/chartex" xmlns:mc="http://schemas.openxmlformats.org/markup-compatibility/2006" xmlns:aink="http://schemas.microsoft.com/office/drawing/2016/ink" xmlns:am3d="http://schemas.microsoft.com/office/drawing/2017/model3d" xmlns:o="urn:schemas-microsoft-com:office:office" xmlns:r="http://schemas.openxmlformats.org/officeDocument/2006/relationships" xmlns:m="http://schemas.openxmlformats.org/officeDocument/2006/math" xmlns:v="urn:schemas-microsoft-com:vml" xmlns:wp14="http://schemas.microsoft.com/office/word/2010/wordprocessingDrawing" xmlns:wp="http://schemas.openxmlformats.org/drawingml/2006/wordprocessingDrawing" xmlns:w10="urn:schemas-microsoft-com:office:word" xmlns:w="http://schemas.openxmlformats.org/wordprocessingml/2006/main" xmlns:w14="http://schemas.microsoft.com/office/word/2010/wordml" xmlns:w15="http://schemas.microsoft.com/office/word/2012/wordml" xmlns:w16cid="http://schemas.microsoft.com/office/word/2016/wordml/cid" xmlns:w16se="http://schemas.microsoft.com/office/word/2015/wordml/symex" xmlns:wpg="http://schemas.microsoft.com/office/word/2010/wordprocessingGroup" xmlns:wpi="http://schemas.microsoft.com/office/word/2010/wordprocessingInk" xmlns:wne="http://schemas.microsoft.com/office/word/2006/wordml" xmlns:wps="http://schemas.microsoft.com/office/word/2010/wordprocessingShape" mc:Ignorable="w14 w15 w16se w16cid wp14">
   <w:p>
     <w:pPr>
       <w:tabs>
@@ -6481,7 +7029,7 @@
 </file>
 
 <file path=word/footer3.xml><?xml version="1.0" encoding="utf-8"?>
-<w:ftr xmlns:wpc="http://schemas.microsoft.com/office/word/2010/wordprocessingCanvas" xmlns:cx="http://schemas.microsoft.com/office/drawing/2014/chartex" xmlns:cx1="http://schemas.microsoft.com/office/drawing/2015/9/8/chartex" xmlns:cx2="http://schemas.microsoft.com/office/drawing/2015/10/21/chartex" xmlns:cx3="http://schemas.microsoft.com/office/drawing/2016/5/9/chartex" xmlns:cx4="http://schemas.microsoft.com/office/drawing/2016/5/10/chartex" xmlns:cx5="http://schemas.microsoft.com/office/drawing/2016/5/11/chartex" xmlns:cx6="http://schemas.microsoft.com/office/drawing/2016/5/12/chartex" xmlns:cx7="http://schemas.microsoft.com/office/drawing/2016/5/13/chartex" xmlns:cx8="http://schemas.microsoft.com/office/drawing/2016/5/14/chartex" xmlns:mc="http://schemas.openxmlformats.org/markup-compatibility/2006" xmlns:aink="http://schemas.microsoft.com/office/drawing/2016/ink" xmlns:am3d="http://schemas.microsoft.com/office/drawing/2017/model3d" xmlns:o="urn:schemas-microsoft-com:office:office" xmlns:r="http://schemas.openxmlformats.org/officeDocument/2006/relationships" xmlns:m="http://schemas.openxmlformats.org/officeDocument/2006/math" xmlns:v="urn:schemas-microsoft-com:vml" xmlns:wp14="http://schemas.microsoft.com/office/word/2010/wordprocessingDrawing" xmlns:wp="http://schemas.openxmlformats.org/drawingml/2006/wordprocessingDrawing" xmlns:w10="urn:schemas-microsoft-com:office:word" xmlns:w="http://schemas.openxmlformats.org/wordprocessingml/2006/main" xmlns:w14="http://schemas.microsoft.com/office/word/2010/wordml" xmlns:w15="http://schemas.microsoft.com/office/word/2012/wordml" xmlns:w16cex="http://schemas.microsoft.com/office/word/2018/wordml/cex" xmlns:w16cid="http://schemas.microsoft.com/office/word/2016/wordml/cid" xmlns:w16="http://schemas.microsoft.com/office/word/2018/wordml" xmlns:w16se="http://schemas.microsoft.com/office/word/2015/wordml/symex" xmlns:wpg="http://schemas.microsoft.com/office/word/2010/wordprocessingGroup" xmlns:wpi="http://schemas.microsoft.com/office/word/2010/wordprocessingInk" xmlns:wne="http://schemas.microsoft.com/office/word/2006/wordml" xmlns:wps="http://schemas.microsoft.com/office/word/2010/wordprocessingShape" mc:Ignorable="w14 w15 w16se w16cid w16 w16cex wp14">
+<w:ftr xmlns:wpc="http://schemas.microsoft.com/office/word/2010/wordprocessingCanvas" xmlns:cx="http://schemas.microsoft.com/office/drawing/2014/chartex" xmlns:cx1="http://schemas.microsoft.com/office/drawing/2015/9/8/chartex" xmlns:cx2="http://schemas.microsoft.com/office/drawing/2015/10/21/chartex" xmlns:cx3="http://schemas.microsoft.com/office/drawing/2016/5/9/chartex" xmlns:cx4="http://schemas.microsoft.com/office/drawing/2016/5/10/chartex" xmlns:cx5="http://schemas.microsoft.com/office/drawing/2016/5/11/chartex" xmlns:cx6="http://schemas.microsoft.com/office/drawing/2016/5/12/chartex" xmlns:cx7="http://schemas.microsoft.com/office/drawing/2016/5/13/chartex" xmlns:cx8="http://schemas.microsoft.com/office/drawing/2016/5/14/chartex" xmlns:mc="http://schemas.openxmlformats.org/markup-compatibility/2006" xmlns:aink="http://schemas.microsoft.com/office/drawing/2016/ink" xmlns:am3d="http://schemas.microsoft.com/office/drawing/2017/model3d" xmlns:o="urn:schemas-microsoft-com:office:office" xmlns:r="http://schemas.openxmlformats.org/officeDocument/2006/relationships" xmlns:m="http://schemas.openxmlformats.org/officeDocument/2006/math" xmlns:v="urn:schemas-microsoft-com:vml" xmlns:wp14="http://schemas.microsoft.com/office/word/2010/wordprocessingDrawing" xmlns:wp="http://schemas.openxmlformats.org/drawingml/2006/wordprocessingDrawing" xmlns:w10="urn:schemas-microsoft-com:office:word" xmlns:w="http://schemas.openxmlformats.org/wordprocessingml/2006/main" xmlns:w14="http://schemas.microsoft.com/office/word/2010/wordml" xmlns:w15="http://schemas.microsoft.com/office/word/2012/wordml" xmlns:w16cid="http://schemas.microsoft.com/office/word/2016/wordml/cid" xmlns:w16se="http://schemas.microsoft.com/office/word/2015/wordml/symex" xmlns:wpg="http://schemas.microsoft.com/office/word/2010/wordprocessingGroup" xmlns:wpi="http://schemas.microsoft.com/office/word/2010/wordprocessingInk" xmlns:wne="http://schemas.microsoft.com/office/word/2006/wordml" xmlns:wps="http://schemas.microsoft.com/office/word/2010/wordprocessingShape" mc:Ignorable="w14 w15 w16se w16cid wp14">
   <w:p>
     <w:pPr>
       <w:tabs>
@@ -6529,7 +7077,7 @@
 </file>
 
 <file path=word/footnotes.xml><?xml version="1.0" encoding="utf-8"?>
-<w:footnotes xmlns:wpc="http://schemas.microsoft.com/office/word/2010/wordprocessingCanvas" xmlns:cx="http://schemas.microsoft.com/office/drawing/2014/chartex" xmlns:cx1="http://schemas.microsoft.com/office/drawing/2015/9/8/chartex" xmlns:cx2="http://schemas.microsoft.com/office/drawing/2015/10/21/chartex" xmlns:cx3="http://schemas.microsoft.com/office/drawing/2016/5/9/chartex" xmlns:cx4="http://schemas.microsoft.com/office/drawing/2016/5/10/chartex" xmlns:cx5="http://schemas.microsoft.com/office/drawing/2016/5/11/chartex" xmlns:cx6="http://schemas.microsoft.com/office/drawing/2016/5/12/chartex" xmlns:cx7="http://schemas.microsoft.com/office/drawing/2016/5/13/chartex" xmlns:cx8="http://schemas.microsoft.com/office/drawing/2016/5/14/chartex" xmlns:mc="http://schemas.openxmlformats.org/markup-compatibility/2006" xmlns:aink="http://schemas.microsoft.com/office/drawing/2016/ink" xmlns:am3d="http://schemas.microsoft.com/office/drawing/2017/model3d" xmlns:o="urn:schemas-microsoft-com:office:office" xmlns:r="http://schemas.openxmlformats.org/officeDocument/2006/relationships" xmlns:m="http://schemas.openxmlformats.org/officeDocument/2006/math" xmlns:v="urn:schemas-microsoft-com:vml" xmlns:wp14="http://schemas.microsoft.com/office/word/2010/wordprocessingDrawing" xmlns:wp="http://schemas.openxmlformats.org/drawingml/2006/wordprocessingDrawing" xmlns:w10="urn:schemas-microsoft-com:office:word" xmlns:w="http://schemas.openxmlformats.org/wordprocessingml/2006/main" xmlns:w14="http://schemas.microsoft.com/office/word/2010/wordml" xmlns:w15="http://schemas.microsoft.com/office/word/2012/wordml" xmlns:w16cex="http://schemas.microsoft.com/office/word/2018/wordml/cex" xmlns:w16cid="http://schemas.microsoft.com/office/word/2016/wordml/cid" xmlns:w16="http://schemas.microsoft.com/office/word/2018/wordml" xmlns:w16se="http://schemas.microsoft.com/office/word/2015/wordml/symex" xmlns:wpg="http://schemas.microsoft.com/office/word/2010/wordprocessingGroup" xmlns:wpi="http://schemas.microsoft.com/office/word/2010/wordprocessingInk" xmlns:wne="http://schemas.microsoft.com/office/word/2006/wordml" xmlns:wps="http://schemas.microsoft.com/office/word/2010/wordprocessingShape" mc:Ignorable="w14 w15 w16se w16cid w16 w16cex wp14">
+<w:footnotes xmlns:wpc="http://schemas.microsoft.com/office/word/2010/wordprocessingCanvas" xmlns:cx="http://schemas.microsoft.com/office/drawing/2014/chartex" xmlns:cx1="http://schemas.microsoft.com/office/drawing/2015/9/8/chartex" xmlns:cx2="http://schemas.microsoft.com/office/drawing/2015/10/21/chartex" xmlns:cx3="http://schemas.microsoft.com/office/drawing/2016/5/9/chartex" xmlns:cx4="http://schemas.microsoft.com/office/drawing/2016/5/10/chartex" xmlns:cx5="http://schemas.microsoft.com/office/drawing/2016/5/11/chartex" xmlns:cx6="http://schemas.microsoft.com/office/drawing/2016/5/12/chartex" xmlns:cx7="http://schemas.microsoft.com/office/drawing/2016/5/13/chartex" xmlns:cx8="http://schemas.microsoft.com/office/drawing/2016/5/14/chartex" xmlns:mc="http://schemas.openxmlformats.org/markup-compatibility/2006" xmlns:aink="http://schemas.microsoft.com/office/drawing/2016/ink" xmlns:am3d="http://schemas.microsoft.com/office/drawing/2017/model3d" xmlns:o="urn:schemas-microsoft-com:office:office" xmlns:r="http://schemas.openxmlformats.org/officeDocument/2006/relationships" xmlns:m="http://schemas.openxmlformats.org/officeDocument/2006/math" xmlns:v="urn:schemas-microsoft-com:vml" xmlns:wp14="http://schemas.microsoft.com/office/word/2010/wordprocessingDrawing" xmlns:wp="http://schemas.openxmlformats.org/drawingml/2006/wordprocessingDrawing" xmlns:w10="urn:schemas-microsoft-com:office:word" xmlns:w="http://schemas.openxmlformats.org/wordprocessingml/2006/main" xmlns:w14="http://schemas.microsoft.com/office/word/2010/wordml" xmlns:w15="http://schemas.microsoft.com/office/word/2012/wordml" xmlns:w16cid="http://schemas.microsoft.com/office/word/2016/wordml/cid" xmlns:w16se="http://schemas.microsoft.com/office/word/2015/wordml/symex" xmlns:wpg="http://schemas.microsoft.com/office/word/2010/wordprocessingGroup" xmlns:wpi="http://schemas.microsoft.com/office/word/2010/wordprocessingInk" xmlns:wne="http://schemas.microsoft.com/office/word/2006/wordml" xmlns:wps="http://schemas.microsoft.com/office/word/2010/wordprocessingShape" mc:Ignorable="w14 w15 w16se w16cid wp14">
   <w:footnote w:type="separator" w:id="-1">
     <w:p>
       <w:pPr>
@@ -6554,7 +7102,7 @@
 </file>
 
 <file path=word/numbering.xml><?xml version="1.0" encoding="utf-8"?>
-<w:numbering xmlns:wpc="http://schemas.microsoft.com/office/word/2010/wordprocessingCanvas" xmlns:cx="http://schemas.microsoft.com/office/drawing/2014/chartex" xmlns:cx1="http://schemas.microsoft.com/office/drawing/2015/9/8/chartex" xmlns:cx2="http://schemas.microsoft.com/office/drawing/2015/10/21/chartex" xmlns:cx3="http://schemas.microsoft.com/office/drawing/2016/5/9/chartex" xmlns:cx4="http://schemas.microsoft.com/office/drawing/2016/5/10/chartex" xmlns:cx5="http://schemas.microsoft.com/office/drawing/2016/5/11/chartex" xmlns:cx6="http://schemas.microsoft.com/office/drawing/2016/5/12/chartex" xmlns:cx7="http://schemas.microsoft.com/office/drawing/2016/5/13/chartex" xmlns:cx8="http://schemas.microsoft.com/office/drawing/2016/5/14/chartex" xmlns:mc="http://schemas.openxmlformats.org/markup-compatibility/2006" xmlns:aink="http://schemas.microsoft.com/office/drawing/2016/ink" xmlns:am3d="http://schemas.microsoft.com/office/drawing/2017/model3d" xmlns:o="urn:schemas-microsoft-com:office:office" xmlns:r="http://schemas.openxmlformats.org/officeDocument/2006/relationships" xmlns:m="http://schemas.openxmlformats.org/officeDocument/2006/math" xmlns:v="urn:schemas-microsoft-com:vml" xmlns:wp14="http://schemas.microsoft.com/office/word/2010/wordprocessingDrawing" xmlns:wp="http://schemas.openxmlformats.org/drawingml/2006/wordprocessingDrawing" xmlns:w10="urn:schemas-microsoft-com:office:word" xmlns:w="http://schemas.openxmlformats.org/wordprocessingml/2006/main" xmlns:w14="http://schemas.microsoft.com/office/word/2010/wordml" xmlns:w15="http://schemas.microsoft.com/office/word/2012/wordml" xmlns:w16cex="http://schemas.microsoft.com/office/word/2018/wordml/cex" xmlns:w16cid="http://schemas.microsoft.com/office/word/2016/wordml/cid" xmlns:w16="http://schemas.microsoft.com/office/word/2018/wordml" xmlns:w16se="http://schemas.microsoft.com/office/word/2015/wordml/symex" xmlns:wpg="http://schemas.microsoft.com/office/word/2010/wordprocessingGroup" xmlns:wpi="http://schemas.microsoft.com/office/word/2010/wordprocessingInk" xmlns:wne="http://schemas.microsoft.com/office/word/2006/wordml" xmlns:wps="http://schemas.microsoft.com/office/word/2010/wordprocessingShape" mc:Ignorable="w14 w15 w16se w16cid w16 w16cex wp14">
+<w:numbering xmlns:wpc="http://schemas.microsoft.com/office/word/2010/wordprocessingCanvas" xmlns:cx="http://schemas.microsoft.com/office/drawing/2014/chartex" xmlns:cx1="http://schemas.microsoft.com/office/drawing/2015/9/8/chartex" xmlns:cx2="http://schemas.microsoft.com/office/drawing/2015/10/21/chartex" xmlns:cx3="http://schemas.microsoft.com/office/drawing/2016/5/9/chartex" xmlns:cx4="http://schemas.microsoft.com/office/drawing/2016/5/10/chartex" xmlns:cx5="http://schemas.microsoft.com/office/drawing/2016/5/11/chartex" xmlns:cx6="http://schemas.microsoft.com/office/drawing/2016/5/12/chartex" xmlns:cx7="http://schemas.microsoft.com/office/drawing/2016/5/13/chartex" xmlns:cx8="http://schemas.microsoft.com/office/drawing/2016/5/14/chartex" xmlns:mc="http://schemas.openxmlformats.org/markup-compatibility/2006" xmlns:aink="http://schemas.microsoft.com/office/drawing/2016/ink" xmlns:am3d="http://schemas.microsoft.com/office/drawing/2017/model3d" xmlns:o="urn:schemas-microsoft-com:office:office" xmlns:r="http://schemas.openxmlformats.org/officeDocument/2006/relationships" xmlns:m="http://schemas.openxmlformats.org/officeDocument/2006/math" xmlns:v="urn:schemas-microsoft-com:vml" xmlns:wp14="http://schemas.microsoft.com/office/word/2010/wordprocessingDrawing" xmlns:wp="http://schemas.openxmlformats.org/drawingml/2006/wordprocessingDrawing" xmlns:w10="urn:schemas-microsoft-com:office:word" xmlns:w="http://schemas.openxmlformats.org/wordprocessingml/2006/main" xmlns:w14="http://schemas.microsoft.com/office/word/2010/wordml" xmlns:w15="http://schemas.microsoft.com/office/word/2012/wordml" xmlns:w16cid="http://schemas.microsoft.com/office/word/2016/wordml/cid" xmlns:w16se="http://schemas.microsoft.com/office/word/2015/wordml/symex" xmlns:wpg="http://schemas.microsoft.com/office/word/2010/wordprocessingGroup" xmlns:wpi="http://schemas.microsoft.com/office/word/2010/wordprocessingInk" xmlns:wne="http://schemas.microsoft.com/office/word/2006/wordml" xmlns:wps="http://schemas.microsoft.com/office/word/2010/wordprocessingShape" mc:Ignorable="w14 w15 w16se w16cid wp14">
   <w:abstractNum w:abstractNumId="0" w15:restartNumberingAfterBreak="0">
     <w:nsid w:val="10F36C6B"/>
     <w:multiLevelType w:val="hybridMultilevel"/>
@@ -7490,6 +8038,92 @@
     </w:lvl>
   </w:abstractNum>
   <w:abstractNum w:abstractNumId="5" w15:restartNumberingAfterBreak="0">
+    <w:nsid w:val="43265B93"/>
+    <w:multiLevelType w:val="hybridMultilevel"/>
+    <w:tmpl w:val="A07C251A"/>
+    <w:lvl w:ilvl="0" w:tplc="0409000F">
+      <w:start w:val="1"/>
+      <w:numFmt w:val="decimal"/>
+      <w:lvlText w:val="%1."/>
+      <w:lvlJc w:val="left"/>
+      <w:pPr>
+        <w:ind w:left="1440" w:hanging="360"/>
+      </w:pPr>
+    </w:lvl>
+    <w:lvl w:ilvl="1" w:tplc="04090019" w:tentative="1">
+      <w:start w:val="1"/>
+      <w:numFmt w:val="lowerLetter"/>
+      <w:lvlText w:val="%2."/>
+      <w:lvlJc w:val="left"/>
+      <w:pPr>
+        <w:ind w:left="2160" w:hanging="360"/>
+      </w:pPr>
+    </w:lvl>
+    <w:lvl w:ilvl="2" w:tplc="0409001B" w:tentative="1">
+      <w:start w:val="1"/>
+      <w:numFmt w:val="lowerRoman"/>
+      <w:lvlText w:val="%3."/>
+      <w:lvlJc w:val="right"/>
+      <w:pPr>
+        <w:ind w:left="2880" w:hanging="180"/>
+      </w:pPr>
+    </w:lvl>
+    <w:lvl w:ilvl="3" w:tplc="0409000F" w:tentative="1">
+      <w:start w:val="1"/>
+      <w:numFmt w:val="decimal"/>
+      <w:lvlText w:val="%4."/>
+      <w:lvlJc w:val="left"/>
+      <w:pPr>
+        <w:ind w:left="3600" w:hanging="360"/>
+      </w:pPr>
+    </w:lvl>
+    <w:lvl w:ilvl="4" w:tplc="04090019" w:tentative="1">
+      <w:start w:val="1"/>
+      <w:numFmt w:val="lowerLetter"/>
+      <w:lvlText w:val="%5."/>
+      <w:lvlJc w:val="left"/>
+      <w:pPr>
+        <w:ind w:left="4320" w:hanging="360"/>
+      </w:pPr>
+    </w:lvl>
+    <w:lvl w:ilvl="5" w:tplc="0409001B" w:tentative="1">
+      <w:start w:val="1"/>
+      <w:numFmt w:val="lowerRoman"/>
+      <w:lvlText w:val="%6."/>
+      <w:lvlJc w:val="right"/>
+      <w:pPr>
+        <w:ind w:left="5040" w:hanging="180"/>
+      </w:pPr>
+    </w:lvl>
+    <w:lvl w:ilvl="6" w:tplc="0409000F" w:tentative="1">
+      <w:start w:val="1"/>
+      <w:numFmt w:val="decimal"/>
+      <w:lvlText w:val="%7."/>
+      <w:lvlJc w:val="left"/>
+      <w:pPr>
+        <w:ind w:left="5760" w:hanging="360"/>
+      </w:pPr>
+    </w:lvl>
+    <w:lvl w:ilvl="7" w:tplc="04090019" w:tentative="1">
+      <w:start w:val="1"/>
+      <w:numFmt w:val="lowerLetter"/>
+      <w:lvlText w:val="%8."/>
+      <w:lvlJc w:val="left"/>
+      <w:pPr>
+        <w:ind w:left="6480" w:hanging="360"/>
+      </w:pPr>
+    </w:lvl>
+    <w:lvl w:ilvl="8" w:tplc="0409001B" w:tentative="1">
+      <w:start w:val="1"/>
+      <w:numFmt w:val="lowerRoman"/>
+      <w:lvlText w:val="%9."/>
+      <w:lvlJc w:val="right"/>
+      <w:pPr>
+        <w:ind w:left="7200" w:hanging="180"/>
+      </w:pPr>
+    </w:lvl>
+  </w:abstractNum>
+  <w:abstractNum w:abstractNumId="6" w15:restartNumberingAfterBreak="0">
     <w:nsid w:val="4D9525C3"/>
     <w:multiLevelType w:val="hybridMultilevel"/>
     <w:tmpl w:val="C0367326"/>
@@ -7701,7 +8335,7 @@
       </w:rPr>
     </w:lvl>
   </w:abstractNum>
-  <w:abstractNum w:abstractNumId="6" w15:restartNumberingAfterBreak="0">
+  <w:abstractNum w:abstractNumId="7" w15:restartNumberingAfterBreak="0">
     <w:nsid w:val="503827FD"/>
     <w:multiLevelType w:val="hybridMultilevel"/>
     <w:tmpl w:val="AE16F0B4"/>
@@ -7814,7 +8448,7 @@
       </w:rPr>
     </w:lvl>
   </w:abstractNum>
-  <w:abstractNum w:abstractNumId="7" w15:restartNumberingAfterBreak="0">
+  <w:abstractNum w:abstractNumId="8" w15:restartNumberingAfterBreak="0">
     <w:nsid w:val="5F882BF3"/>
     <w:multiLevelType w:val="hybridMultilevel"/>
     <w:tmpl w:val="6D2243F0"/>
@@ -7900,7 +8534,7 @@
       </w:pPr>
     </w:lvl>
   </w:abstractNum>
-  <w:abstractNum w:abstractNumId="8" w15:restartNumberingAfterBreak="0">
+  <w:abstractNum w:abstractNumId="9" w15:restartNumberingAfterBreak="0">
     <w:nsid w:val="61AA08C7"/>
     <w:multiLevelType w:val="hybridMultilevel"/>
     <w:tmpl w:val="C88EAAC6"/>
@@ -8112,7 +8746,7 @@
       </w:rPr>
     </w:lvl>
   </w:abstractNum>
-  <w:abstractNum w:abstractNumId="9" w15:restartNumberingAfterBreak="0">
+  <w:abstractNum w:abstractNumId="10" w15:restartNumberingAfterBreak="0">
     <w:nsid w:val="63DB1C71"/>
     <w:multiLevelType w:val="hybridMultilevel"/>
     <w:tmpl w:val="A2D681F6"/>
@@ -8324,7 +8958,7 @@
       </w:rPr>
     </w:lvl>
   </w:abstractNum>
-  <w:abstractNum w:abstractNumId="10" w15:restartNumberingAfterBreak="0">
+  <w:abstractNum w:abstractNumId="11" w15:restartNumberingAfterBreak="0">
     <w:nsid w:val="686A056B"/>
     <w:multiLevelType w:val="hybridMultilevel"/>
     <w:tmpl w:val="1D34B132"/>
@@ -8536,7 +9170,7 @@
       </w:rPr>
     </w:lvl>
   </w:abstractNum>
-  <w:abstractNum w:abstractNumId="11" w15:restartNumberingAfterBreak="0">
+  <w:abstractNum w:abstractNumId="12" w15:restartNumberingAfterBreak="0">
     <w:nsid w:val="6DD604AF"/>
     <w:multiLevelType w:val="hybridMultilevel"/>
     <w:tmpl w:val="B2DC3E3E"/>
@@ -8650,16 +9284,16 @@
     </w:lvl>
   </w:abstractNum>
   <w:num w:numId="1">
-    <w:abstractNumId w:val="8"/>
+    <w:abstractNumId w:val="9"/>
   </w:num>
   <w:num w:numId="2">
-    <w:abstractNumId w:val="5"/>
+    <w:abstractNumId w:val="6"/>
   </w:num>
   <w:num w:numId="3">
     <w:abstractNumId w:val="4"/>
   </w:num>
   <w:num w:numId="4">
-    <w:abstractNumId w:val="10"/>
+    <w:abstractNumId w:val="11"/>
   </w:num>
   <w:num w:numId="5">
     <w:abstractNumId w:val="0"/>
@@ -8668,28 +9302,31 @@
     <w:abstractNumId w:val="3"/>
   </w:num>
   <w:num w:numId="7">
-    <w:abstractNumId w:val="9"/>
+    <w:abstractNumId w:val="10"/>
   </w:num>
   <w:num w:numId="8">
     <w:abstractNumId w:val="2"/>
   </w:num>
   <w:num w:numId="9">
-    <w:abstractNumId w:val="6"/>
+    <w:abstractNumId w:val="7"/>
   </w:num>
   <w:num w:numId="10">
-    <w:abstractNumId w:val="7"/>
+    <w:abstractNumId w:val="8"/>
   </w:num>
   <w:num w:numId="11">
     <w:abstractNumId w:val="1"/>
   </w:num>
   <w:num w:numId="12">
-    <w:abstractNumId w:val="11"/>
+    <w:abstractNumId w:val="12"/>
+  </w:num>
+  <w:num w:numId="13">
+    <w:abstractNumId w:val="5"/>
   </w:num>
 </w:numbering>
 </file>
 
 <file path=word/styles.xml><?xml version="1.0" encoding="utf-8"?>
-<w:styles xmlns:mc="http://schemas.openxmlformats.org/markup-compatibility/2006" xmlns:r="http://schemas.openxmlformats.org/officeDocument/2006/relationships" xmlns:w="http://schemas.openxmlformats.org/wordprocessingml/2006/main" xmlns:w14="http://schemas.microsoft.com/office/word/2010/wordml" xmlns:w15="http://schemas.microsoft.com/office/word/2012/wordml" xmlns:w16cex="http://schemas.microsoft.com/office/word/2018/wordml/cex" xmlns:w16cid="http://schemas.microsoft.com/office/word/2016/wordml/cid" xmlns:w16="http://schemas.microsoft.com/office/word/2018/wordml" xmlns:w16se="http://schemas.microsoft.com/office/word/2015/wordml/symex" mc:Ignorable="w14 w15 w16se w16cid w16 w16cex">
+<w:styles xmlns:mc="http://schemas.openxmlformats.org/markup-compatibility/2006" xmlns:r="http://schemas.openxmlformats.org/officeDocument/2006/relationships" xmlns:w="http://schemas.openxmlformats.org/wordprocessingml/2006/main" xmlns:w14="http://schemas.microsoft.com/office/word/2010/wordml" xmlns:w15="http://schemas.microsoft.com/office/word/2012/wordml" xmlns:w16cid="http://schemas.microsoft.com/office/word/2016/wordml/cid" xmlns:w16se="http://schemas.microsoft.com/office/word/2015/wordml/symex" mc:Ignorable="w14 w15 w16se w16cid">
   <w:docDefaults>
     <w:rPrDefault>
       <w:rPr>
@@ -8705,7 +9342,7 @@
       </w:pPr>
     </w:pPrDefault>
   </w:docDefaults>
-  <w:latentStyles w:defLockedState="0" w:defUIPriority="99" w:defSemiHidden="0" w:defUnhideWhenUsed="0" w:defQFormat="0" w:count="376">
+  <w:latentStyles w:defLockedState="0" w:defUIPriority="99" w:defSemiHidden="0" w:defUnhideWhenUsed="0" w:defQFormat="0" w:count="375">
     <w:lsdException w:name="Normal" w:uiPriority="0" w:qFormat="1"/>
     <w:lsdException w:name="heading 1" w:uiPriority="9" w:qFormat="1"/>
     <w:lsdException w:name="heading 2" w:semiHidden="1" w:uiPriority="9" w:unhideWhenUsed="1" w:qFormat="1"/>
@@ -9081,7 +9718,6 @@
     <w:lsdException w:name="Smart Hyperlink" w:semiHidden="1" w:unhideWhenUsed="1"/>
     <w:lsdException w:name="Hashtag" w:semiHidden="1" w:unhideWhenUsed="1"/>
     <w:lsdException w:name="Unresolved Mention" w:semiHidden="1" w:unhideWhenUsed="1"/>
-    <w:lsdException w:name="Smart Link" w:semiHidden="1" w:unhideWhenUsed="1"/>
   </w:latentStyles>
   <w:style w:type="paragraph" w:default="1" w:styleId="Normal">
     <w:name w:val="Normal"/>
@@ -9097,10 +9733,10 @@
       <w:sz w:val="24"/>
     </w:rPr>
   </w:style>
-  <w:style w:type="paragraph" w:styleId="Ttulo1">
+  <w:style w:type="paragraph" w:styleId="Heading1">
     <w:name w:val="heading 1"/>
     <w:next w:val="Normal"/>
-    <w:link w:val="Ttulo1Char"/>
+    <w:link w:val="Heading1Char"/>
     <w:uiPriority w:val="9"/>
     <w:qFormat/>
     <w:pPr>
@@ -9117,10 +9753,10 @@
       <w:sz w:val="48"/>
     </w:rPr>
   </w:style>
-  <w:style w:type="paragraph" w:styleId="Ttulo2">
+  <w:style w:type="paragraph" w:styleId="Heading2">
     <w:name w:val="heading 2"/>
     <w:next w:val="Normal"/>
-    <w:link w:val="Ttulo2Char"/>
+    <w:link w:val="Heading2Char"/>
     <w:uiPriority w:val="9"/>
     <w:unhideWhenUsed/>
     <w:qFormat/>
@@ -9139,13 +9775,13 @@
       <w:u w:val="single" w:color="000000"/>
     </w:rPr>
   </w:style>
-  <w:style w:type="character" w:default="1" w:styleId="Fontepargpadro">
+  <w:style w:type="character" w:default="1" w:styleId="DefaultParagraphFont">
     <w:name w:val="Default Paragraph Font"/>
     <w:uiPriority w:val="1"/>
     <w:semiHidden/>
     <w:unhideWhenUsed/>
   </w:style>
-  <w:style w:type="table" w:default="1" w:styleId="Tabelanormal">
+  <w:style w:type="table" w:default="1" w:styleId="TableNormal">
     <w:name w:val="Normal Table"/>
     <w:uiPriority w:val="99"/>
     <w:semiHidden/>
@@ -9160,15 +9796,15 @@
       </w:tblCellMar>
     </w:tblPr>
   </w:style>
-  <w:style w:type="numbering" w:default="1" w:styleId="Semlista">
+  <w:style w:type="numbering" w:default="1" w:styleId="NoList">
     <w:name w:val="No List"/>
     <w:uiPriority w:val="99"/>
     <w:semiHidden/>
     <w:unhideWhenUsed/>
   </w:style>
-  <w:style w:type="character" w:customStyle="1" w:styleId="Ttulo2Char">
-    <w:name w:val="Título 2 Char"/>
-    <w:link w:val="Ttulo2"/>
+  <w:style w:type="character" w:customStyle="1" w:styleId="Heading2Char">
+    <w:name w:val="Heading 2 Char"/>
+    <w:link w:val="Heading2"/>
     <w:rPr>
       <w:rFonts w:ascii="Times New Roman" w:eastAsia="Times New Roman" w:hAnsi="Times New Roman" w:cs="Times New Roman"/>
       <w:b/>
@@ -9177,9 +9813,9 @@
       <w:u w:val="single" w:color="000000"/>
     </w:rPr>
   </w:style>
-  <w:style w:type="character" w:customStyle="1" w:styleId="Ttulo1Char">
-    <w:name w:val="Título 1 Char"/>
-    <w:link w:val="Ttulo1"/>
+  <w:style w:type="character" w:customStyle="1" w:styleId="Heading1Char">
+    <w:name w:val="Heading 1 Char"/>
+    <w:link w:val="Heading1"/>
     <w:rPr>
       <w:rFonts w:ascii="Times New Roman" w:eastAsia="Times New Roman" w:hAnsi="Times New Roman" w:cs="Times New Roman"/>
       <w:b/>
@@ -9201,7 +9837,7 @@
       </w:tblCellMar>
     </w:tblPr>
   </w:style>
-  <w:style w:type="paragraph" w:styleId="PargrafodaLista">
+  <w:style w:type="paragraph" w:styleId="ListParagraph">
     <w:name w:val="List Paragraph"/>
     <w:basedOn w:val="Normal"/>
     <w:uiPriority w:val="34"/>
@@ -9212,10 +9848,10 @@
       <w:contextualSpacing/>
     </w:pPr>
   </w:style>
-  <w:style w:type="paragraph" w:styleId="Cabealho">
+  <w:style w:type="paragraph" w:styleId="Header">
     <w:name w:val="header"/>
     <w:basedOn w:val="Normal"/>
-    <w:link w:val="CabealhoChar"/>
+    <w:link w:val="HeaderChar"/>
     <w:uiPriority w:val="99"/>
     <w:unhideWhenUsed/>
     <w:rsid w:val="004133CC"/>
@@ -9227,10 +9863,10 @@
       <w:spacing w:after="0" w:line="240" w:lineRule="auto"/>
     </w:pPr>
   </w:style>
-  <w:style w:type="character" w:customStyle="1" w:styleId="CabealhoChar">
-    <w:name w:val="Cabeçalho Char"/>
-    <w:basedOn w:val="Fontepargpadro"/>
-    <w:link w:val="Cabealho"/>
+  <w:style w:type="character" w:customStyle="1" w:styleId="HeaderChar">
+    <w:name w:val="Header Char"/>
+    <w:basedOn w:val="DefaultParagraphFont"/>
+    <w:link w:val="Header"/>
     <w:uiPriority w:val="99"/>
     <w:rsid w:val="004133CC"/>
     <w:rPr>
@@ -9239,9 +9875,9 @@
       <w:sz w:val="24"/>
     </w:rPr>
   </w:style>
-  <w:style w:type="paragraph" w:styleId="CabealhodoSumrio">
+  <w:style w:type="paragraph" w:styleId="TOCHeading">
     <w:name w:val="TOC Heading"/>
-    <w:basedOn w:val="Ttulo1"/>
+    <w:basedOn w:val="Heading1"/>
     <w:next w:val="Normal"/>
     <w:uiPriority w:val="39"/>
     <w:unhideWhenUsed/>
@@ -9261,7 +9897,7 @@
       <w:lang w:val="pt-BR" w:eastAsia="pt-BR"/>
     </w:rPr>
   </w:style>
-  <w:style w:type="paragraph" w:styleId="Sumrio1">
+  <w:style w:type="paragraph" w:styleId="TOC1">
     <w:name w:val="toc 1"/>
     <w:basedOn w:val="Normal"/>
     <w:next w:val="Normal"/>
@@ -9274,7 +9910,7 @@
       <w:ind w:left="0"/>
     </w:pPr>
   </w:style>
-  <w:style w:type="paragraph" w:styleId="Sumrio2">
+  <w:style w:type="paragraph" w:styleId="TOC2">
     <w:name w:val="toc 2"/>
     <w:basedOn w:val="Normal"/>
     <w:next w:val="Normal"/>
@@ -9289,7 +9925,7 @@
   </w:style>
   <w:style w:type="character" w:styleId="Hyperlink">
     <w:name w:val="Hyperlink"/>
-    <w:basedOn w:val="Fontepargpadro"/>
+    <w:basedOn w:val="DefaultParagraphFont"/>
     <w:uiPriority w:val="99"/>
     <w:unhideWhenUsed/>
     <w:rsid w:val="0020300A"/>
@@ -9298,7 +9934,7 @@
       <w:u w:val="single"/>
     </w:rPr>
   </w:style>
-  <w:style w:type="paragraph" w:styleId="Legenda">
+  <w:style w:type="paragraph" w:styleId="Caption">
     <w:name w:val="caption"/>
     <w:basedOn w:val="Normal"/>
     <w:next w:val="Normal"/>
@@ -9317,9 +9953,9 @@
       <w:szCs w:val="18"/>
     </w:rPr>
   </w:style>
-  <w:style w:type="table" w:styleId="Tabelacomgrade">
+  <w:style w:type="table" w:styleId="TableGrid0">
     <w:name w:val="Table Grid"/>
-    <w:basedOn w:val="Tabelanormal"/>
+    <w:basedOn w:val="TableNormal"/>
     <w:uiPriority w:val="39"/>
     <w:rsid w:val="00DD02F8"/>
     <w:pPr>
@@ -9635,10 +10271,6 @@
 </file>
 
 <file path=customXml/item1.xml><?xml version="1.0" encoding="utf-8"?>
-<b:Sources xmlns:b="http://schemas.openxmlformats.org/officeDocument/2006/bibliography" xmlns="http://schemas.openxmlformats.org/officeDocument/2006/bibliography" SelectedStyle="\APASixthEditionOfficeOnline.xsl" StyleName="APA" Version="6"/>
-</file>
-
-<file path=customXml/item2.xml><?xml version="1.0" encoding="utf-8"?>
 <ct:contentTypeSchema xmlns:ct="http://schemas.microsoft.com/office/2006/metadata/contentType" xmlns:ma="http://schemas.microsoft.com/office/2006/metadata/properties/metaAttributes" ct:_="" ma:_="" ma:contentTypeName="Documento" ma:contentTypeID="0x010100FCA9DFF454C53B489263C28EFD183961" ma:contentTypeVersion="2" ma:contentTypeDescription="Criar um novo documento." ma:contentTypeScope="" ma:versionID="4b6e6251d930654cb0f9a8037e04f620">
   <xsd:schema xmlns:xsd="http://www.w3.org/2001/XMLSchema" xmlns:xs="http://www.w3.org/2001/XMLSchema" xmlns:p="http://schemas.microsoft.com/office/2006/metadata/properties" xmlns:ns3="6ce73d69-b8d4-4b83-a6ca-cd828de064d5" targetNamespace="http://schemas.microsoft.com/office/2006/metadata/properties" ma:root="true" ma:fieldsID="adb92598c928bdba146d9a4d4928d369" ns3:_="">
     <xsd:import namespace="6ce73d69-b8d4-4b83-a6ca-cd828de064d5"/>
@@ -9770,6 +10402,12 @@
 </ct:contentTypeSchema>
 </file>
 
+<file path=customXml/item2.xml><?xml version="1.0" encoding="utf-8"?>
+<p:properties xmlns:p="http://schemas.microsoft.com/office/2006/metadata/properties" xmlns:xsi="http://www.w3.org/2001/XMLSchema-instance" xmlns:pc="http://schemas.microsoft.com/office/infopath/2007/PartnerControls">
+  <documentManagement/>
+</p:properties>
+</file>
+
 <file path=customXml/item3.xml><?xml version="1.0" encoding="utf-8"?>
 <?mso-contentType ?>
 <FormTemplates xmlns="http://schemas.microsoft.com/sharepoint/v3/contenttype/forms">
@@ -9780,20 +10418,10 @@
 </file>
 
 <file path=customXml/item4.xml><?xml version="1.0" encoding="utf-8"?>
-<p:properties xmlns:p="http://schemas.microsoft.com/office/2006/metadata/properties" xmlns:xsi="http://www.w3.org/2001/XMLSchema-instance" xmlns:pc="http://schemas.microsoft.com/office/infopath/2007/PartnerControls">
-  <documentManagement/>
-</p:properties>
+<b:Sources xmlns:b="http://schemas.openxmlformats.org/officeDocument/2006/bibliography" xmlns="http://schemas.openxmlformats.org/officeDocument/2006/bibliography" SelectedStyle="\APASixthEditionOfficeOnline.xsl" StyleName="APA" Version="6"/>
 </file>
 
 <file path=customXml/itemProps1.xml><?xml version="1.0" encoding="utf-8"?>
-<ds:datastoreItem xmlns:ds="http://schemas.openxmlformats.org/officeDocument/2006/customXml" ds:itemID="{D5B1AB0C-D325-4C5D-BC5A-707EFEA3B174}">
-  <ds:schemaRefs>
-    <ds:schemaRef ds:uri="http://schemas.openxmlformats.org/officeDocument/2006/bibliography"/>
-  </ds:schemaRefs>
-</ds:datastoreItem>
-</file>
-
-<file path=customXml/itemProps2.xml><?xml version="1.0" encoding="utf-8"?>
 <ds:datastoreItem xmlns:ds="http://schemas.openxmlformats.org/officeDocument/2006/customXml" ds:itemID="{450DB536-2F5D-4870-B723-783500BEDA03}">
   <ds:schemaRefs>
     <ds:schemaRef ds:uri="http://schemas.microsoft.com/office/2006/metadata/contentType"/>
@@ -9811,6 +10439,15 @@
 </ds:datastoreItem>
 </file>
 
+<file path=customXml/itemProps2.xml><?xml version="1.0" encoding="utf-8"?>
+<ds:datastoreItem xmlns:ds="http://schemas.openxmlformats.org/officeDocument/2006/customXml" ds:itemID="{83F98C62-450C-464F-B77E-FCF9B5CB7DD4}">
+  <ds:schemaRefs>
+    <ds:schemaRef ds:uri="http://schemas.microsoft.com/office/2006/metadata/properties"/>
+    <ds:schemaRef ds:uri="http://schemas.microsoft.com/office/infopath/2007/PartnerControls"/>
+  </ds:schemaRefs>
+</ds:datastoreItem>
+</file>
+
 <file path=customXml/itemProps3.xml><?xml version="1.0" encoding="utf-8"?>
 <ds:datastoreItem xmlns:ds="http://schemas.openxmlformats.org/officeDocument/2006/customXml" ds:itemID="{41BE15D9-1BD4-493F-941F-2E8EF3C049B1}">
   <ds:schemaRefs>
@@ -9820,10 +10457,9 @@
 </file>
 
 <file path=customXml/itemProps4.xml><?xml version="1.0" encoding="utf-8"?>
-<ds:datastoreItem xmlns:ds="http://schemas.openxmlformats.org/officeDocument/2006/customXml" ds:itemID="{83F98C62-450C-464F-B77E-FCF9B5CB7DD4}">
+<ds:datastoreItem xmlns:ds="http://schemas.openxmlformats.org/officeDocument/2006/customXml" ds:itemID="{2BE1E8FB-6707-42C4-B71D-B1BE03FCABA4}">
   <ds:schemaRefs>
-    <ds:schemaRef ds:uri="http://schemas.microsoft.com/office/2006/metadata/properties"/>
-    <ds:schemaRef ds:uri="http://schemas.microsoft.com/office/infopath/2007/PartnerControls"/>
+    <ds:schemaRef ds:uri="http://schemas.openxmlformats.org/officeDocument/2006/bibliography"/>
   </ds:schemaRefs>
 </ds:datastoreItem>
 </file>
</xml_diff>